<commit_message>
Prepare for 3.7 release.
</commit_message>
<xml_diff>
--- a/Simbody/doc/SimbodyAdvancedProgrammingGuide.docx
+++ b/Simbody/doc/SimbodyAdvancedProgrammingGuide.docx
@@ -1,6 +1,6 @@
 
 <file path=word/document.xml><?xml version="1.0" encoding="utf-8"?>
-<w:document xmlns:wpc="http://schemas.microsoft.com/office/word/2010/wordprocessingCanvas" xmlns:mo="http://schemas.microsoft.com/office/mac/office/2008/main" xmlns:mc="http://schemas.openxmlformats.org/markup-compatibility/2006" xmlns:mv="urn:schemas-microsoft-com:mac:vml" xmlns:o="urn:schemas-microsoft-com:office:office" xmlns:r="http://schemas.openxmlformats.org/officeDocument/2006/relationships" xmlns:m="http://schemas.openxmlformats.org/officeDocument/2006/math" xmlns:v="urn:schemas-microsoft-com:vml" xmlns:wp14="http://schemas.microsoft.com/office/word/2010/wordprocessingDrawing" xmlns:wp="http://schemas.openxmlformats.org/drawingml/2006/wordprocessingDrawing" xmlns:w10="urn:schemas-microsoft-com:office:word" xmlns:w="http://schemas.openxmlformats.org/wordprocessingml/2006/main" xmlns:w14="http://schemas.microsoft.com/office/word/2010/wordml" xmlns:w15="http://schemas.microsoft.com/office/word/2012/wordml" xmlns:wpg="http://schemas.microsoft.com/office/word/2010/wordprocessingGroup" xmlns:wpi="http://schemas.microsoft.com/office/word/2010/wordprocessingInk" xmlns:wne="http://schemas.microsoft.com/office/word/2006/wordml" xmlns:wps="http://schemas.microsoft.com/office/word/2010/wordprocessingShape" mc:Ignorable="w14 w15 wp14">
+<w:document xmlns:wpc="http://schemas.microsoft.com/office/word/2010/wordprocessingCanvas" xmlns:cx="http://schemas.microsoft.com/office/drawing/2014/chartex" xmlns:cx1="http://schemas.microsoft.com/office/drawing/2015/9/8/chartex" xmlns:cx2="http://schemas.microsoft.com/office/drawing/2015/10/21/chartex" xmlns:cx3="http://schemas.microsoft.com/office/drawing/2016/5/9/chartex" xmlns:cx4="http://schemas.microsoft.com/office/drawing/2016/5/10/chartex" xmlns:cx5="http://schemas.microsoft.com/office/drawing/2016/5/11/chartex" xmlns:cx6="http://schemas.microsoft.com/office/drawing/2016/5/12/chartex" xmlns:cx7="http://schemas.microsoft.com/office/drawing/2016/5/13/chartex" xmlns:cx8="http://schemas.microsoft.com/office/drawing/2016/5/14/chartex" xmlns:mc="http://schemas.openxmlformats.org/markup-compatibility/2006" xmlns:aink="http://schemas.microsoft.com/office/drawing/2016/ink" xmlns:am3d="http://schemas.microsoft.com/office/drawing/2017/model3d" xmlns:o="urn:schemas-microsoft-com:office:office" xmlns:r="http://schemas.openxmlformats.org/officeDocument/2006/relationships" xmlns:m="http://schemas.openxmlformats.org/officeDocument/2006/math" xmlns:v="urn:schemas-microsoft-com:vml" xmlns:wp14="http://schemas.microsoft.com/office/word/2010/wordprocessingDrawing" xmlns:wp="http://schemas.openxmlformats.org/drawingml/2006/wordprocessingDrawing" xmlns:w10="urn:schemas-microsoft-com:office:word" xmlns:w="http://schemas.openxmlformats.org/wordprocessingml/2006/main" xmlns:w14="http://schemas.microsoft.com/office/word/2010/wordml" xmlns:w15="http://schemas.microsoft.com/office/word/2012/wordml" xmlns:w16cid="http://schemas.microsoft.com/office/word/2016/wordml/cid" xmlns:w16se="http://schemas.microsoft.com/office/word/2015/wordml/symex" xmlns:wpg="http://schemas.microsoft.com/office/word/2010/wordprocessingGroup" xmlns:wpi="http://schemas.microsoft.com/office/word/2010/wordprocessingInk" xmlns:wne="http://schemas.microsoft.com/office/word/2006/wordml" xmlns:wps="http://schemas.microsoft.com/office/word/2010/wordprocessingShape" mc:Ignorable="w14 w15 w16se w16cid wp14">
   <w:body>
     <w:tbl>
       <w:tblPr>
@@ -247,6 +247,8 @@
             </w:r>
           </w:p>
         </w:tc>
+        <w:bookmarkStart w:id="0" w:name="_GoBack"/>
+        <w:bookmarkEnd w:id="0"/>
       </w:tr>
       <w:tr>
         <w:trPr>
@@ -339,7 +341,7 @@
               <w:t>3.</w:t>
             </w:r>
             <w:r>
-              <w:t>6</w:t>
+              <w:t>7</w:t>
             </w:r>
           </w:p>
           <w:p>
@@ -351,7 +353,7 @@
               </w:rPr>
             </w:pPr>
             <w:r>
-              <w:t>January</w:t>
+              <w:t>December</w:t>
             </w:r>
             <w:r>
               <w:t>, 20</w:t>
@@ -360,7 +362,7 @@
               <w:t>1</w:t>
             </w:r>
             <w:r>
-              <w:t>8</w:t>
+              <w:t>9</w:t>
             </w:r>
           </w:p>
         </w:tc>
@@ -503,8 +505,6 @@
         </w:rPr>
         <w:t>4</w:t>
       </w:r>
-      <w:bookmarkStart w:id="0" w:name="_GoBack"/>
-      <w:bookmarkEnd w:id="0"/>
       <w:r>
         <w:rPr>
           <w:sz w:val="18"/>
@@ -13860,6 +13860,7 @@
       </w:r>
       <w:r>
         <w:rPr>
+          <w:noProof/>
           <w:position w:val="-10"/>
         </w:rPr>
         <w:object w:dxaOrig="580" w:dyaOrig="320" w14:anchorId="51276C3E">
@@ -13882,10 +13883,10 @@
             <v:path o:extrusionok="f" gradientshapeok="t" o:connecttype="rect"/>
             <o:lock v:ext="edit" aspectratio="t"/>
           </v:shapetype>
-          <v:shape id="_x0000_i1025" type="#_x0000_t75" style="width:28.35pt;height:16.85pt" o:ole="">
+          <v:shape id="_x0000_i1028" type="#_x0000_t75" alt="" style="width:28.35pt;height:16.85pt;mso-width-percent:0;mso-height-percent:0;mso-width-percent:0;mso-height-percent:0" o:ole="">
             <v:imagedata r:id="rId23" o:title=""/>
           </v:shape>
-          <o:OLEObject Type="Embed" ProgID="Equation.DSMT4" ShapeID="_x0000_i1025" DrawAspect="Content" ObjectID="_1576873607" r:id="rId24"/>
+          <o:OLEObject Type="Embed" ProgID="Equation.DSMT4" ShapeID="_x0000_i1028" DrawAspect="Content" ObjectID="_1637158051" r:id="rId24"/>
         </w:object>
       </w:r>
       <w:r>
@@ -14956,13 +14957,14 @@
       </w:r>
       <w:r>
         <w:rPr>
+          <w:noProof/>
           <w:position w:val="-10"/>
         </w:rPr>
         <w:object w:dxaOrig="580" w:dyaOrig="320" w14:anchorId="70706169">
-          <v:shape id="_x0000_i1026" type="#_x0000_t75" style="width:28.35pt;height:16.85pt" o:ole="">
+          <v:shape id="_x0000_i1027" type="#_x0000_t75" alt="" style="width:28.35pt;height:16.85pt;mso-width-percent:0;mso-height-percent:0;mso-width-percent:0;mso-height-percent:0" o:ole="">
             <v:imagedata r:id="rId23" o:title=""/>
           </v:shape>
-          <o:OLEObject Type="Embed" ProgID="Equation.DSMT4" ShapeID="_x0000_i1026" DrawAspect="Content" ObjectID="_1576873608" r:id="rId25"/>
+          <o:OLEObject Type="Embed" ProgID="Equation.DSMT4" ShapeID="_x0000_i1027" DrawAspect="Content" ObjectID="_1637158052" r:id="rId25"/>
         </w:object>
       </w:r>
       <w:r>
@@ -18353,13 +18355,14 @@
       </w:r>
       <w:r>
         <w:rPr>
+          <w:noProof/>
           <w:position w:val="-4"/>
         </w:rPr>
         <w:object w:dxaOrig="260" w:dyaOrig="300" w14:anchorId="2255DFA6">
-          <v:shape id="_x0000_i1027" type="#_x0000_t75" style="width:13.8pt;height:15.3pt" o:ole="">
+          <v:shape id="_x0000_i1026" type="#_x0000_t75" alt="" style="width:13.8pt;height:15.3pt;mso-width-percent:0;mso-height-percent:0;mso-width-percent:0;mso-height-percent:0" o:ole="">
             <v:imagedata r:id="rId26" o:title=""/>
           </v:shape>
-          <o:OLEObject Type="Embed" ProgID="Equation.DSMT4" ShapeID="_x0000_i1027" DrawAspect="Content" ObjectID="_1576873609" r:id="rId27"/>
+          <o:OLEObject Type="Embed" ProgID="Equation.DSMT4" ShapeID="_x0000_i1026" DrawAspect="Content" ObjectID="_1637158053" r:id="rId27"/>
         </w:object>
       </w:r>
       <w:r>
@@ -18367,13 +18370,14 @@
       </w:r>
       <w:r>
         <w:rPr>
+          <w:noProof/>
           <w:position w:val="-4"/>
         </w:rPr>
         <w:object w:dxaOrig="360" w:dyaOrig="300" w14:anchorId="5371A95D">
-          <v:shape id="_x0000_i1028" type="#_x0000_t75" style="width:18.4pt;height:15.3pt" o:ole="">
+          <v:shape id="_x0000_i1025" type="#_x0000_t75" alt="" style="width:18.4pt;height:15.3pt;mso-width-percent:0;mso-height-percent:0;mso-width-percent:0;mso-height-percent:0" o:ole="">
             <v:imagedata r:id="rId28" o:title=""/>
           </v:shape>
-          <o:OLEObject Type="Embed" ProgID="Equation.DSMT4" ShapeID="_x0000_i1028" DrawAspect="Content" ObjectID="_1576873610" r:id="rId29"/>
+          <o:OLEObject Type="Embed" ProgID="Equation.DSMT4" ShapeID="_x0000_i1025" DrawAspect="Content" ObjectID="_1637158054" r:id="rId29"/>
         </w:object>
       </w:r>
       <w:r>
@@ -31710,7 +31714,7 @@
 </file>
 
 <file path=word/endnotes.xml><?xml version="1.0" encoding="utf-8"?>
-<w:endnotes xmlns:wpc="http://schemas.microsoft.com/office/word/2010/wordprocessingCanvas" xmlns:mo="http://schemas.microsoft.com/office/mac/office/2008/main" xmlns:mc="http://schemas.openxmlformats.org/markup-compatibility/2006" xmlns:mv="urn:schemas-microsoft-com:mac:vml" xmlns:o="urn:schemas-microsoft-com:office:office" xmlns:r="http://schemas.openxmlformats.org/officeDocument/2006/relationships" xmlns:m="http://schemas.openxmlformats.org/officeDocument/2006/math" xmlns:v="urn:schemas-microsoft-com:vml" xmlns:wp14="http://schemas.microsoft.com/office/word/2010/wordprocessingDrawing" xmlns:wp="http://schemas.openxmlformats.org/drawingml/2006/wordprocessingDrawing" xmlns:w10="urn:schemas-microsoft-com:office:word" xmlns:w="http://schemas.openxmlformats.org/wordprocessingml/2006/main" xmlns:w14="http://schemas.microsoft.com/office/word/2010/wordml" xmlns:w15="http://schemas.microsoft.com/office/word/2012/wordml" xmlns:wpg="http://schemas.microsoft.com/office/word/2010/wordprocessingGroup" xmlns:wpi="http://schemas.microsoft.com/office/word/2010/wordprocessingInk" xmlns:wne="http://schemas.microsoft.com/office/word/2006/wordml" xmlns:wps="http://schemas.microsoft.com/office/word/2010/wordprocessingShape" mc:Ignorable="w14 w15 wp14">
+<w:endnotes xmlns:wpc="http://schemas.microsoft.com/office/word/2010/wordprocessingCanvas" xmlns:cx="http://schemas.microsoft.com/office/drawing/2014/chartex" xmlns:cx1="http://schemas.microsoft.com/office/drawing/2015/9/8/chartex" xmlns:cx2="http://schemas.microsoft.com/office/drawing/2015/10/21/chartex" xmlns:cx3="http://schemas.microsoft.com/office/drawing/2016/5/9/chartex" xmlns:cx4="http://schemas.microsoft.com/office/drawing/2016/5/10/chartex" xmlns:cx5="http://schemas.microsoft.com/office/drawing/2016/5/11/chartex" xmlns:cx6="http://schemas.microsoft.com/office/drawing/2016/5/12/chartex" xmlns:cx7="http://schemas.microsoft.com/office/drawing/2016/5/13/chartex" xmlns:cx8="http://schemas.microsoft.com/office/drawing/2016/5/14/chartex" xmlns:mc="http://schemas.openxmlformats.org/markup-compatibility/2006" xmlns:aink="http://schemas.microsoft.com/office/drawing/2016/ink" xmlns:am3d="http://schemas.microsoft.com/office/drawing/2017/model3d" xmlns:o="urn:schemas-microsoft-com:office:office" xmlns:r="http://schemas.openxmlformats.org/officeDocument/2006/relationships" xmlns:m="http://schemas.openxmlformats.org/officeDocument/2006/math" xmlns:v="urn:schemas-microsoft-com:vml" xmlns:wp14="http://schemas.microsoft.com/office/word/2010/wordprocessingDrawing" xmlns:wp="http://schemas.openxmlformats.org/drawingml/2006/wordprocessingDrawing" xmlns:w10="urn:schemas-microsoft-com:office:word" xmlns:w="http://schemas.openxmlformats.org/wordprocessingml/2006/main" xmlns:w14="http://schemas.microsoft.com/office/word/2010/wordml" xmlns:w15="http://schemas.microsoft.com/office/word/2012/wordml" xmlns:w16cid="http://schemas.microsoft.com/office/word/2016/wordml/cid" xmlns:w16se="http://schemas.microsoft.com/office/word/2015/wordml/symex" xmlns:wpg="http://schemas.microsoft.com/office/word/2010/wordprocessingGroup" xmlns:wpi="http://schemas.microsoft.com/office/word/2010/wordprocessingInk" xmlns:wne="http://schemas.microsoft.com/office/word/2006/wordml" xmlns:wps="http://schemas.microsoft.com/office/word/2010/wordprocessingShape" mc:Ignorable="w14 w15 w16se w16cid wp14">
   <w:endnote w:type="separator" w:id="-1">
     <w:p>
       <w:r>
@@ -31729,7 +31733,7 @@
 </file>
 
 <file path=word/footer1.xml><?xml version="1.0" encoding="utf-8"?>
-<w:ftr xmlns:wpc="http://schemas.microsoft.com/office/word/2010/wordprocessingCanvas" xmlns:mo="http://schemas.microsoft.com/office/mac/office/2008/main" xmlns:mc="http://schemas.openxmlformats.org/markup-compatibility/2006" xmlns:mv="urn:schemas-microsoft-com:mac:vml" xmlns:o="urn:schemas-microsoft-com:office:office" xmlns:r="http://schemas.openxmlformats.org/officeDocument/2006/relationships" xmlns:m="http://schemas.openxmlformats.org/officeDocument/2006/math" xmlns:v="urn:schemas-microsoft-com:vml" xmlns:wp14="http://schemas.microsoft.com/office/word/2010/wordprocessingDrawing" xmlns:wp="http://schemas.openxmlformats.org/drawingml/2006/wordprocessingDrawing" xmlns:w10="urn:schemas-microsoft-com:office:word" xmlns:w="http://schemas.openxmlformats.org/wordprocessingml/2006/main" xmlns:w14="http://schemas.microsoft.com/office/word/2010/wordml" xmlns:w15="http://schemas.microsoft.com/office/word/2012/wordml" xmlns:wpg="http://schemas.microsoft.com/office/word/2010/wordprocessingGroup" xmlns:wpi="http://schemas.microsoft.com/office/word/2010/wordprocessingInk" xmlns:wne="http://schemas.microsoft.com/office/word/2006/wordml" xmlns:wps="http://schemas.microsoft.com/office/word/2010/wordprocessingShape" mc:Ignorable="w14 w15 wp14">
+<w:ftr xmlns:wpc="http://schemas.microsoft.com/office/word/2010/wordprocessingCanvas" xmlns:cx="http://schemas.microsoft.com/office/drawing/2014/chartex" xmlns:cx1="http://schemas.microsoft.com/office/drawing/2015/9/8/chartex" xmlns:cx2="http://schemas.microsoft.com/office/drawing/2015/10/21/chartex" xmlns:cx3="http://schemas.microsoft.com/office/drawing/2016/5/9/chartex" xmlns:cx4="http://schemas.microsoft.com/office/drawing/2016/5/10/chartex" xmlns:cx5="http://schemas.microsoft.com/office/drawing/2016/5/11/chartex" xmlns:cx6="http://schemas.microsoft.com/office/drawing/2016/5/12/chartex" xmlns:cx7="http://schemas.microsoft.com/office/drawing/2016/5/13/chartex" xmlns:cx8="http://schemas.microsoft.com/office/drawing/2016/5/14/chartex" xmlns:mc="http://schemas.openxmlformats.org/markup-compatibility/2006" xmlns:aink="http://schemas.microsoft.com/office/drawing/2016/ink" xmlns:am3d="http://schemas.microsoft.com/office/drawing/2017/model3d" xmlns:o="urn:schemas-microsoft-com:office:office" xmlns:r="http://schemas.openxmlformats.org/officeDocument/2006/relationships" xmlns:m="http://schemas.openxmlformats.org/officeDocument/2006/math" xmlns:v="urn:schemas-microsoft-com:vml" xmlns:wp14="http://schemas.microsoft.com/office/word/2010/wordprocessingDrawing" xmlns:wp="http://schemas.openxmlformats.org/drawingml/2006/wordprocessingDrawing" xmlns:w10="urn:schemas-microsoft-com:office:word" xmlns:w="http://schemas.openxmlformats.org/wordprocessingml/2006/main" xmlns:w14="http://schemas.microsoft.com/office/word/2010/wordml" xmlns:w15="http://schemas.microsoft.com/office/word/2012/wordml" xmlns:w16cid="http://schemas.microsoft.com/office/word/2016/wordml/cid" xmlns:w16se="http://schemas.microsoft.com/office/word/2015/wordml/symex" xmlns:wpg="http://schemas.microsoft.com/office/word/2010/wordprocessingGroup" xmlns:wpi="http://schemas.microsoft.com/office/word/2010/wordprocessingInk" xmlns:wne="http://schemas.microsoft.com/office/word/2006/wordml" xmlns:wps="http://schemas.microsoft.com/office/word/2010/wordprocessingShape" mc:Ignorable="w14 w15 w16se w16cid wp14">
   <w:p>
     <w:pPr>
       <w:pStyle w:val="Footer"/>
@@ -31740,7 +31744,7 @@
 </file>
 
 <file path=word/footer2.xml><?xml version="1.0" encoding="utf-8"?>
-<w:ftr xmlns:wpc="http://schemas.microsoft.com/office/word/2010/wordprocessingCanvas" xmlns:mo="http://schemas.microsoft.com/office/mac/office/2008/main" xmlns:mc="http://schemas.openxmlformats.org/markup-compatibility/2006" xmlns:mv="urn:schemas-microsoft-com:mac:vml" xmlns:o="urn:schemas-microsoft-com:office:office" xmlns:r="http://schemas.openxmlformats.org/officeDocument/2006/relationships" xmlns:m="http://schemas.openxmlformats.org/officeDocument/2006/math" xmlns:v="urn:schemas-microsoft-com:vml" xmlns:wp14="http://schemas.microsoft.com/office/word/2010/wordprocessingDrawing" xmlns:wp="http://schemas.openxmlformats.org/drawingml/2006/wordprocessingDrawing" xmlns:w10="urn:schemas-microsoft-com:office:word" xmlns:w="http://schemas.openxmlformats.org/wordprocessingml/2006/main" xmlns:w14="http://schemas.microsoft.com/office/word/2010/wordml" xmlns:w15="http://schemas.microsoft.com/office/word/2012/wordml" xmlns:wpg="http://schemas.microsoft.com/office/word/2010/wordprocessingGroup" xmlns:wpi="http://schemas.microsoft.com/office/word/2010/wordprocessingInk" xmlns:wne="http://schemas.microsoft.com/office/word/2006/wordml" xmlns:wps="http://schemas.microsoft.com/office/word/2010/wordprocessingShape" mc:Ignorable="w14 w15 wp14">
+<w:ftr xmlns:wpc="http://schemas.microsoft.com/office/word/2010/wordprocessingCanvas" xmlns:cx="http://schemas.microsoft.com/office/drawing/2014/chartex" xmlns:cx1="http://schemas.microsoft.com/office/drawing/2015/9/8/chartex" xmlns:cx2="http://schemas.microsoft.com/office/drawing/2015/10/21/chartex" xmlns:cx3="http://schemas.microsoft.com/office/drawing/2016/5/9/chartex" xmlns:cx4="http://schemas.microsoft.com/office/drawing/2016/5/10/chartex" xmlns:cx5="http://schemas.microsoft.com/office/drawing/2016/5/11/chartex" xmlns:cx6="http://schemas.microsoft.com/office/drawing/2016/5/12/chartex" xmlns:cx7="http://schemas.microsoft.com/office/drawing/2016/5/13/chartex" xmlns:cx8="http://schemas.microsoft.com/office/drawing/2016/5/14/chartex" xmlns:mc="http://schemas.openxmlformats.org/markup-compatibility/2006" xmlns:aink="http://schemas.microsoft.com/office/drawing/2016/ink" xmlns:am3d="http://schemas.microsoft.com/office/drawing/2017/model3d" xmlns:o="urn:schemas-microsoft-com:office:office" xmlns:r="http://schemas.openxmlformats.org/officeDocument/2006/relationships" xmlns:m="http://schemas.openxmlformats.org/officeDocument/2006/math" xmlns:v="urn:schemas-microsoft-com:vml" xmlns:wp14="http://schemas.microsoft.com/office/word/2010/wordprocessingDrawing" xmlns:wp="http://schemas.openxmlformats.org/drawingml/2006/wordprocessingDrawing" xmlns:w10="urn:schemas-microsoft-com:office:word" xmlns:w="http://schemas.openxmlformats.org/wordprocessingml/2006/main" xmlns:w14="http://schemas.microsoft.com/office/word/2010/wordml" xmlns:w15="http://schemas.microsoft.com/office/word/2012/wordml" xmlns:w16cid="http://schemas.microsoft.com/office/word/2016/wordml/cid" xmlns:w16se="http://schemas.microsoft.com/office/word/2015/wordml/symex" xmlns:wpg="http://schemas.microsoft.com/office/word/2010/wordprocessingGroup" xmlns:wpi="http://schemas.microsoft.com/office/word/2010/wordprocessingInk" xmlns:wne="http://schemas.microsoft.com/office/word/2006/wordml" xmlns:wps="http://schemas.microsoft.com/office/word/2010/wordprocessingShape" mc:Ignorable="w14 w15 w16se w16cid wp14">
   <w:p>
     <w:pPr>
       <w:pStyle w:val="Footer"/>
@@ -31782,7 +31786,7 @@
 </file>
 
 <file path=word/footnotes.xml><?xml version="1.0" encoding="utf-8"?>
-<w:footnotes xmlns:wpc="http://schemas.microsoft.com/office/word/2010/wordprocessingCanvas" xmlns:mo="http://schemas.microsoft.com/office/mac/office/2008/main" xmlns:mc="http://schemas.openxmlformats.org/markup-compatibility/2006" xmlns:mv="urn:schemas-microsoft-com:mac:vml" xmlns:o="urn:schemas-microsoft-com:office:office" xmlns:r="http://schemas.openxmlformats.org/officeDocument/2006/relationships" xmlns:m="http://schemas.openxmlformats.org/officeDocument/2006/math" xmlns:v="urn:schemas-microsoft-com:vml" xmlns:wp14="http://schemas.microsoft.com/office/word/2010/wordprocessingDrawing" xmlns:wp="http://schemas.openxmlformats.org/drawingml/2006/wordprocessingDrawing" xmlns:w10="urn:schemas-microsoft-com:office:word" xmlns:w="http://schemas.openxmlformats.org/wordprocessingml/2006/main" xmlns:w14="http://schemas.microsoft.com/office/word/2010/wordml" xmlns:w15="http://schemas.microsoft.com/office/word/2012/wordml" xmlns:wpg="http://schemas.microsoft.com/office/word/2010/wordprocessingGroup" xmlns:wpi="http://schemas.microsoft.com/office/word/2010/wordprocessingInk" xmlns:wne="http://schemas.microsoft.com/office/word/2006/wordml" xmlns:wps="http://schemas.microsoft.com/office/word/2010/wordprocessingShape" mc:Ignorable="w14 w15 wp14">
+<w:footnotes xmlns:wpc="http://schemas.microsoft.com/office/word/2010/wordprocessingCanvas" xmlns:cx="http://schemas.microsoft.com/office/drawing/2014/chartex" xmlns:cx1="http://schemas.microsoft.com/office/drawing/2015/9/8/chartex" xmlns:cx2="http://schemas.microsoft.com/office/drawing/2015/10/21/chartex" xmlns:cx3="http://schemas.microsoft.com/office/drawing/2016/5/9/chartex" xmlns:cx4="http://schemas.microsoft.com/office/drawing/2016/5/10/chartex" xmlns:cx5="http://schemas.microsoft.com/office/drawing/2016/5/11/chartex" xmlns:cx6="http://schemas.microsoft.com/office/drawing/2016/5/12/chartex" xmlns:cx7="http://schemas.microsoft.com/office/drawing/2016/5/13/chartex" xmlns:cx8="http://schemas.microsoft.com/office/drawing/2016/5/14/chartex" xmlns:mc="http://schemas.openxmlformats.org/markup-compatibility/2006" xmlns:aink="http://schemas.microsoft.com/office/drawing/2016/ink" xmlns:am3d="http://schemas.microsoft.com/office/drawing/2017/model3d" xmlns:o="urn:schemas-microsoft-com:office:office" xmlns:r="http://schemas.openxmlformats.org/officeDocument/2006/relationships" xmlns:m="http://schemas.openxmlformats.org/officeDocument/2006/math" xmlns:v="urn:schemas-microsoft-com:vml" xmlns:wp14="http://schemas.microsoft.com/office/word/2010/wordprocessingDrawing" xmlns:wp="http://schemas.openxmlformats.org/drawingml/2006/wordprocessingDrawing" xmlns:w10="urn:schemas-microsoft-com:office:word" xmlns:w="http://schemas.openxmlformats.org/wordprocessingml/2006/main" xmlns:w14="http://schemas.microsoft.com/office/word/2010/wordml" xmlns:w15="http://schemas.microsoft.com/office/word/2012/wordml" xmlns:w16cid="http://schemas.microsoft.com/office/word/2016/wordml/cid" xmlns:w16se="http://schemas.microsoft.com/office/word/2015/wordml/symex" xmlns:wpg="http://schemas.microsoft.com/office/word/2010/wordprocessingGroup" xmlns:wpi="http://schemas.microsoft.com/office/word/2010/wordprocessingInk" xmlns:wne="http://schemas.microsoft.com/office/word/2006/wordml" xmlns:wps="http://schemas.microsoft.com/office/word/2010/wordprocessingShape" mc:Ignorable="w14 w15 w16se w16cid wp14">
   <w:footnote w:type="separator" w:id="-1">
     <w:p>
       <w:r>
@@ -31801,7 +31805,7 @@
 </file>
 
 <file path=word/header1.xml><?xml version="1.0" encoding="utf-8"?>
-<w:hdr xmlns:wpc="http://schemas.microsoft.com/office/word/2010/wordprocessingCanvas" xmlns:mo="http://schemas.microsoft.com/office/mac/office/2008/main" xmlns:mc="http://schemas.openxmlformats.org/markup-compatibility/2006" xmlns:mv="urn:schemas-microsoft-com:mac:vml" xmlns:o="urn:schemas-microsoft-com:office:office" xmlns:r="http://schemas.openxmlformats.org/officeDocument/2006/relationships" xmlns:m="http://schemas.openxmlformats.org/officeDocument/2006/math" xmlns:v="urn:schemas-microsoft-com:vml" xmlns:wp14="http://schemas.microsoft.com/office/word/2010/wordprocessingDrawing" xmlns:wp="http://schemas.openxmlformats.org/drawingml/2006/wordprocessingDrawing" xmlns:w10="urn:schemas-microsoft-com:office:word" xmlns:w="http://schemas.openxmlformats.org/wordprocessingml/2006/main" xmlns:w14="http://schemas.microsoft.com/office/word/2010/wordml" xmlns:w15="http://schemas.microsoft.com/office/word/2012/wordml" xmlns:wpg="http://schemas.microsoft.com/office/word/2010/wordprocessingGroup" xmlns:wpi="http://schemas.microsoft.com/office/word/2010/wordprocessingInk" xmlns:wne="http://schemas.microsoft.com/office/word/2006/wordml" xmlns:wps="http://schemas.microsoft.com/office/word/2010/wordprocessingShape" mc:Ignorable="w14 w15 wp14">
+<w:hdr xmlns:wpc="http://schemas.microsoft.com/office/word/2010/wordprocessingCanvas" xmlns:cx="http://schemas.microsoft.com/office/drawing/2014/chartex" xmlns:cx1="http://schemas.microsoft.com/office/drawing/2015/9/8/chartex" xmlns:cx2="http://schemas.microsoft.com/office/drawing/2015/10/21/chartex" xmlns:cx3="http://schemas.microsoft.com/office/drawing/2016/5/9/chartex" xmlns:cx4="http://schemas.microsoft.com/office/drawing/2016/5/10/chartex" xmlns:cx5="http://schemas.microsoft.com/office/drawing/2016/5/11/chartex" xmlns:cx6="http://schemas.microsoft.com/office/drawing/2016/5/12/chartex" xmlns:cx7="http://schemas.microsoft.com/office/drawing/2016/5/13/chartex" xmlns:cx8="http://schemas.microsoft.com/office/drawing/2016/5/14/chartex" xmlns:mc="http://schemas.openxmlformats.org/markup-compatibility/2006" xmlns:aink="http://schemas.microsoft.com/office/drawing/2016/ink" xmlns:am3d="http://schemas.microsoft.com/office/drawing/2017/model3d" xmlns:o="urn:schemas-microsoft-com:office:office" xmlns:r="http://schemas.openxmlformats.org/officeDocument/2006/relationships" xmlns:m="http://schemas.openxmlformats.org/officeDocument/2006/math" xmlns:v="urn:schemas-microsoft-com:vml" xmlns:wp14="http://schemas.microsoft.com/office/word/2010/wordprocessingDrawing" xmlns:wp="http://schemas.openxmlformats.org/drawingml/2006/wordprocessingDrawing" xmlns:w10="urn:schemas-microsoft-com:office:word" xmlns:w="http://schemas.openxmlformats.org/wordprocessingml/2006/main" xmlns:w14="http://schemas.microsoft.com/office/word/2010/wordml" xmlns:w15="http://schemas.microsoft.com/office/word/2012/wordml" xmlns:w16cid="http://schemas.microsoft.com/office/word/2016/wordml/cid" xmlns:w16se="http://schemas.microsoft.com/office/word/2015/wordml/symex" xmlns:wpg="http://schemas.microsoft.com/office/word/2010/wordprocessingGroup" xmlns:wpi="http://schemas.microsoft.com/office/word/2010/wordprocessingInk" xmlns:wne="http://schemas.microsoft.com/office/word/2006/wordml" xmlns:wps="http://schemas.microsoft.com/office/word/2010/wordprocessingShape" mc:Ignorable="w14 w15 w16se w16cid wp14">
   <w:p>
     <w:pPr>
       <w:pStyle w:val="Header"/>
@@ -31812,7 +31816,7 @@
 </file>
 
 <file path=word/header2.xml><?xml version="1.0" encoding="utf-8"?>
-<w:hdr xmlns:wpc="http://schemas.microsoft.com/office/word/2010/wordprocessingCanvas" xmlns:mo="http://schemas.microsoft.com/office/mac/office/2008/main" xmlns:mc="http://schemas.openxmlformats.org/markup-compatibility/2006" xmlns:mv="urn:schemas-microsoft-com:mac:vml" xmlns:o="urn:schemas-microsoft-com:office:office" xmlns:r="http://schemas.openxmlformats.org/officeDocument/2006/relationships" xmlns:m="http://schemas.openxmlformats.org/officeDocument/2006/math" xmlns:v="urn:schemas-microsoft-com:vml" xmlns:wp14="http://schemas.microsoft.com/office/word/2010/wordprocessingDrawing" xmlns:wp="http://schemas.openxmlformats.org/drawingml/2006/wordprocessingDrawing" xmlns:w10="urn:schemas-microsoft-com:office:word" xmlns:w="http://schemas.openxmlformats.org/wordprocessingml/2006/main" xmlns:w14="http://schemas.microsoft.com/office/word/2010/wordml" xmlns:w15="http://schemas.microsoft.com/office/word/2012/wordml" xmlns:wpg="http://schemas.microsoft.com/office/word/2010/wordprocessingGroup" xmlns:wpi="http://schemas.microsoft.com/office/word/2010/wordprocessingInk" xmlns:wne="http://schemas.microsoft.com/office/word/2006/wordml" xmlns:wps="http://schemas.microsoft.com/office/word/2010/wordprocessingShape" mc:Ignorable="w14 w15 wp14">
+<w:hdr xmlns:wpc="http://schemas.microsoft.com/office/word/2010/wordprocessingCanvas" xmlns:cx="http://schemas.microsoft.com/office/drawing/2014/chartex" xmlns:cx1="http://schemas.microsoft.com/office/drawing/2015/9/8/chartex" xmlns:cx2="http://schemas.microsoft.com/office/drawing/2015/10/21/chartex" xmlns:cx3="http://schemas.microsoft.com/office/drawing/2016/5/9/chartex" xmlns:cx4="http://schemas.microsoft.com/office/drawing/2016/5/10/chartex" xmlns:cx5="http://schemas.microsoft.com/office/drawing/2016/5/11/chartex" xmlns:cx6="http://schemas.microsoft.com/office/drawing/2016/5/12/chartex" xmlns:cx7="http://schemas.microsoft.com/office/drawing/2016/5/13/chartex" xmlns:cx8="http://schemas.microsoft.com/office/drawing/2016/5/14/chartex" xmlns:mc="http://schemas.openxmlformats.org/markup-compatibility/2006" xmlns:aink="http://schemas.microsoft.com/office/drawing/2016/ink" xmlns:am3d="http://schemas.microsoft.com/office/drawing/2017/model3d" xmlns:o="urn:schemas-microsoft-com:office:office" xmlns:r="http://schemas.openxmlformats.org/officeDocument/2006/relationships" xmlns:m="http://schemas.openxmlformats.org/officeDocument/2006/math" xmlns:v="urn:schemas-microsoft-com:vml" xmlns:wp14="http://schemas.microsoft.com/office/word/2010/wordprocessingDrawing" xmlns:wp="http://schemas.openxmlformats.org/drawingml/2006/wordprocessingDrawing" xmlns:w10="urn:schemas-microsoft-com:office:word" xmlns:w="http://schemas.openxmlformats.org/wordprocessingml/2006/main" xmlns:w14="http://schemas.microsoft.com/office/word/2010/wordml" xmlns:w15="http://schemas.microsoft.com/office/word/2012/wordml" xmlns:w16cid="http://schemas.microsoft.com/office/word/2016/wordml/cid" xmlns:w16se="http://schemas.microsoft.com/office/word/2015/wordml/symex" xmlns:wpg="http://schemas.microsoft.com/office/word/2010/wordprocessingGroup" xmlns:wpi="http://schemas.microsoft.com/office/word/2010/wordprocessingInk" xmlns:wne="http://schemas.microsoft.com/office/word/2006/wordml" xmlns:wps="http://schemas.microsoft.com/office/word/2010/wordprocessingShape" mc:Ignorable="w14 w15 w16se w16cid wp14">
   <w:p>
     <w:pPr>
       <w:pStyle w:val="Header"/>
@@ -31863,7 +31867,7 @@
 </file>
 
 <file path=word/header3.xml><?xml version="1.0" encoding="utf-8"?>
-<w:hdr xmlns:wpc="http://schemas.microsoft.com/office/word/2010/wordprocessingCanvas" xmlns:mo="http://schemas.microsoft.com/office/mac/office/2008/main" xmlns:mc="http://schemas.openxmlformats.org/markup-compatibility/2006" xmlns:mv="urn:schemas-microsoft-com:mac:vml" xmlns:o="urn:schemas-microsoft-com:office:office" xmlns:r="http://schemas.openxmlformats.org/officeDocument/2006/relationships" xmlns:m="http://schemas.openxmlformats.org/officeDocument/2006/math" xmlns:v="urn:schemas-microsoft-com:vml" xmlns:wp14="http://schemas.microsoft.com/office/word/2010/wordprocessingDrawing" xmlns:wp="http://schemas.openxmlformats.org/drawingml/2006/wordprocessingDrawing" xmlns:w10="urn:schemas-microsoft-com:office:word" xmlns:w="http://schemas.openxmlformats.org/wordprocessingml/2006/main" xmlns:w14="http://schemas.microsoft.com/office/word/2010/wordml" xmlns:w15="http://schemas.microsoft.com/office/word/2012/wordml" xmlns:wpg="http://schemas.microsoft.com/office/word/2010/wordprocessingGroup" xmlns:wpi="http://schemas.microsoft.com/office/word/2010/wordprocessingInk" xmlns:wne="http://schemas.microsoft.com/office/word/2006/wordml" xmlns:wps="http://schemas.microsoft.com/office/word/2010/wordprocessingShape" mc:Ignorable="w14 w15 wp14">
+<w:hdr xmlns:wpc="http://schemas.microsoft.com/office/word/2010/wordprocessingCanvas" xmlns:cx="http://schemas.microsoft.com/office/drawing/2014/chartex" xmlns:cx1="http://schemas.microsoft.com/office/drawing/2015/9/8/chartex" xmlns:cx2="http://schemas.microsoft.com/office/drawing/2015/10/21/chartex" xmlns:cx3="http://schemas.microsoft.com/office/drawing/2016/5/9/chartex" xmlns:cx4="http://schemas.microsoft.com/office/drawing/2016/5/10/chartex" xmlns:cx5="http://schemas.microsoft.com/office/drawing/2016/5/11/chartex" xmlns:cx6="http://schemas.microsoft.com/office/drawing/2016/5/12/chartex" xmlns:cx7="http://schemas.microsoft.com/office/drawing/2016/5/13/chartex" xmlns:cx8="http://schemas.microsoft.com/office/drawing/2016/5/14/chartex" xmlns:mc="http://schemas.openxmlformats.org/markup-compatibility/2006" xmlns:aink="http://schemas.microsoft.com/office/drawing/2016/ink" xmlns:am3d="http://schemas.microsoft.com/office/drawing/2017/model3d" xmlns:o="urn:schemas-microsoft-com:office:office" xmlns:r="http://schemas.openxmlformats.org/officeDocument/2006/relationships" xmlns:m="http://schemas.openxmlformats.org/officeDocument/2006/math" xmlns:v="urn:schemas-microsoft-com:vml" xmlns:wp14="http://schemas.microsoft.com/office/word/2010/wordprocessingDrawing" xmlns:wp="http://schemas.openxmlformats.org/drawingml/2006/wordprocessingDrawing" xmlns:w10="urn:schemas-microsoft-com:office:word" xmlns:w="http://schemas.openxmlformats.org/wordprocessingml/2006/main" xmlns:w14="http://schemas.microsoft.com/office/word/2010/wordml" xmlns:w15="http://schemas.microsoft.com/office/word/2012/wordml" xmlns:w16cid="http://schemas.microsoft.com/office/word/2016/wordml/cid" xmlns:w16se="http://schemas.microsoft.com/office/word/2015/wordml/symex" xmlns:wpg="http://schemas.microsoft.com/office/word/2010/wordprocessingGroup" xmlns:wpi="http://schemas.microsoft.com/office/word/2010/wordprocessingInk" xmlns:wne="http://schemas.microsoft.com/office/word/2006/wordml" xmlns:wps="http://schemas.microsoft.com/office/word/2010/wordprocessingShape" mc:Ignorable="w14 w15 w16se w16cid wp14">
   <w:p>
     <w:pPr>
       <w:pStyle w:val="Header"/>
@@ -31954,7 +31958,7 @@
 </file>
 
 <file path=word/header4.xml><?xml version="1.0" encoding="utf-8"?>
-<w:hdr xmlns:wpc="http://schemas.microsoft.com/office/word/2010/wordprocessingCanvas" xmlns:mo="http://schemas.microsoft.com/office/mac/office/2008/main" xmlns:mc="http://schemas.openxmlformats.org/markup-compatibility/2006" xmlns:mv="urn:schemas-microsoft-com:mac:vml" xmlns:o="urn:schemas-microsoft-com:office:office" xmlns:r="http://schemas.openxmlformats.org/officeDocument/2006/relationships" xmlns:m="http://schemas.openxmlformats.org/officeDocument/2006/math" xmlns:v="urn:schemas-microsoft-com:vml" xmlns:wp14="http://schemas.microsoft.com/office/word/2010/wordprocessingDrawing" xmlns:wp="http://schemas.openxmlformats.org/drawingml/2006/wordprocessingDrawing" xmlns:w10="urn:schemas-microsoft-com:office:word" xmlns:w="http://schemas.openxmlformats.org/wordprocessingml/2006/main" xmlns:w14="http://schemas.microsoft.com/office/word/2010/wordml" xmlns:w15="http://schemas.microsoft.com/office/word/2012/wordml" xmlns:wpg="http://schemas.microsoft.com/office/word/2010/wordprocessingGroup" xmlns:wpi="http://schemas.microsoft.com/office/word/2010/wordprocessingInk" xmlns:wne="http://schemas.microsoft.com/office/word/2006/wordml" xmlns:wps="http://schemas.microsoft.com/office/word/2010/wordprocessingShape" mc:Ignorable="w14 w15 wp14">
+<w:hdr xmlns:wpc="http://schemas.microsoft.com/office/word/2010/wordprocessingCanvas" xmlns:cx="http://schemas.microsoft.com/office/drawing/2014/chartex" xmlns:cx1="http://schemas.microsoft.com/office/drawing/2015/9/8/chartex" xmlns:cx2="http://schemas.microsoft.com/office/drawing/2015/10/21/chartex" xmlns:cx3="http://schemas.microsoft.com/office/drawing/2016/5/9/chartex" xmlns:cx4="http://schemas.microsoft.com/office/drawing/2016/5/10/chartex" xmlns:cx5="http://schemas.microsoft.com/office/drawing/2016/5/11/chartex" xmlns:cx6="http://schemas.microsoft.com/office/drawing/2016/5/12/chartex" xmlns:cx7="http://schemas.microsoft.com/office/drawing/2016/5/13/chartex" xmlns:cx8="http://schemas.microsoft.com/office/drawing/2016/5/14/chartex" xmlns:mc="http://schemas.openxmlformats.org/markup-compatibility/2006" xmlns:aink="http://schemas.microsoft.com/office/drawing/2016/ink" xmlns:am3d="http://schemas.microsoft.com/office/drawing/2017/model3d" xmlns:o="urn:schemas-microsoft-com:office:office" xmlns:r="http://schemas.openxmlformats.org/officeDocument/2006/relationships" xmlns:m="http://schemas.openxmlformats.org/officeDocument/2006/math" xmlns:v="urn:schemas-microsoft-com:vml" xmlns:wp14="http://schemas.microsoft.com/office/word/2010/wordprocessingDrawing" xmlns:wp="http://schemas.openxmlformats.org/drawingml/2006/wordprocessingDrawing" xmlns:w10="urn:schemas-microsoft-com:office:word" xmlns:w="http://schemas.openxmlformats.org/wordprocessingml/2006/main" xmlns:w14="http://schemas.microsoft.com/office/word/2010/wordml" xmlns:w15="http://schemas.microsoft.com/office/word/2012/wordml" xmlns:w16cid="http://schemas.microsoft.com/office/word/2016/wordml/cid" xmlns:w16se="http://schemas.microsoft.com/office/word/2015/wordml/symex" xmlns:wpg="http://schemas.microsoft.com/office/word/2010/wordprocessingGroup" xmlns:wpi="http://schemas.microsoft.com/office/word/2010/wordprocessingInk" xmlns:wne="http://schemas.microsoft.com/office/word/2006/wordml" xmlns:wps="http://schemas.microsoft.com/office/word/2010/wordprocessingShape" mc:Ignorable="w14 w15 w16se w16cid wp14">
   <w:p>
     <w:pPr>
       <w:pStyle w:val="Header"/>
@@ -32050,7 +32054,7 @@
         <w:i/>
         <w:noProof/>
       </w:rPr>
-      <w:t>A First Subsystem</w:t>
+      <w:t>Realization Revisited</w:t>
     </w:r>
     <w:r>
       <w:rPr>
@@ -32063,7 +32067,7 @@
 </file>
 
 <file path=word/header5.xml><?xml version="1.0" encoding="utf-8"?>
-<w:hdr xmlns:wpc="http://schemas.microsoft.com/office/word/2010/wordprocessingCanvas" xmlns:mo="http://schemas.microsoft.com/office/mac/office/2008/main" xmlns:mc="http://schemas.openxmlformats.org/markup-compatibility/2006" xmlns:mv="urn:schemas-microsoft-com:mac:vml" xmlns:o="urn:schemas-microsoft-com:office:office" xmlns:r="http://schemas.openxmlformats.org/officeDocument/2006/relationships" xmlns:m="http://schemas.openxmlformats.org/officeDocument/2006/math" xmlns:v="urn:schemas-microsoft-com:vml" xmlns:wp14="http://schemas.microsoft.com/office/word/2010/wordprocessingDrawing" xmlns:wp="http://schemas.openxmlformats.org/drawingml/2006/wordprocessingDrawing" xmlns:w10="urn:schemas-microsoft-com:office:word" xmlns:w="http://schemas.openxmlformats.org/wordprocessingml/2006/main" xmlns:w14="http://schemas.microsoft.com/office/word/2010/wordml" xmlns:w15="http://schemas.microsoft.com/office/word/2012/wordml" xmlns:wpg="http://schemas.microsoft.com/office/word/2010/wordprocessingGroup" xmlns:wpi="http://schemas.microsoft.com/office/word/2010/wordprocessingInk" xmlns:wne="http://schemas.microsoft.com/office/word/2006/wordml" xmlns:wps="http://schemas.microsoft.com/office/word/2010/wordprocessingShape" mc:Ignorable="w14 w15 wp14">
+<w:hdr xmlns:wpc="http://schemas.microsoft.com/office/word/2010/wordprocessingCanvas" xmlns:cx="http://schemas.microsoft.com/office/drawing/2014/chartex" xmlns:cx1="http://schemas.microsoft.com/office/drawing/2015/9/8/chartex" xmlns:cx2="http://schemas.microsoft.com/office/drawing/2015/10/21/chartex" xmlns:cx3="http://schemas.microsoft.com/office/drawing/2016/5/9/chartex" xmlns:cx4="http://schemas.microsoft.com/office/drawing/2016/5/10/chartex" xmlns:cx5="http://schemas.microsoft.com/office/drawing/2016/5/11/chartex" xmlns:cx6="http://schemas.microsoft.com/office/drawing/2016/5/12/chartex" xmlns:cx7="http://schemas.microsoft.com/office/drawing/2016/5/13/chartex" xmlns:cx8="http://schemas.microsoft.com/office/drawing/2016/5/14/chartex" xmlns:mc="http://schemas.openxmlformats.org/markup-compatibility/2006" xmlns:aink="http://schemas.microsoft.com/office/drawing/2016/ink" xmlns:am3d="http://schemas.microsoft.com/office/drawing/2017/model3d" xmlns:o="urn:schemas-microsoft-com:office:office" xmlns:r="http://schemas.openxmlformats.org/officeDocument/2006/relationships" xmlns:m="http://schemas.openxmlformats.org/officeDocument/2006/math" xmlns:v="urn:schemas-microsoft-com:vml" xmlns:wp14="http://schemas.microsoft.com/office/word/2010/wordprocessingDrawing" xmlns:wp="http://schemas.openxmlformats.org/drawingml/2006/wordprocessingDrawing" xmlns:w10="urn:schemas-microsoft-com:office:word" xmlns:w="http://schemas.openxmlformats.org/wordprocessingml/2006/main" xmlns:w14="http://schemas.microsoft.com/office/word/2010/wordml" xmlns:w15="http://schemas.microsoft.com/office/word/2012/wordml" xmlns:w16cid="http://schemas.microsoft.com/office/word/2016/wordml/cid" xmlns:w16se="http://schemas.microsoft.com/office/word/2015/wordml/symex" xmlns:wpg="http://schemas.microsoft.com/office/word/2010/wordprocessingGroup" xmlns:wpi="http://schemas.microsoft.com/office/word/2010/wordprocessingInk" xmlns:wne="http://schemas.microsoft.com/office/word/2006/wordml" xmlns:wps="http://schemas.microsoft.com/office/word/2010/wordprocessingShape" mc:Ignorable="w14 w15 w16se w16cid wp14">
   <w:p>
     <w:pPr>
       <w:pStyle w:val="Header"/>
@@ -32073,8 +32077,8 @@
 </file>
 
 <file path=word/numbering.xml><?xml version="1.0" encoding="utf-8"?>
-<w:numbering xmlns:wpc="http://schemas.microsoft.com/office/word/2010/wordprocessingCanvas" xmlns:mo="http://schemas.microsoft.com/office/mac/office/2008/main" xmlns:mc="http://schemas.openxmlformats.org/markup-compatibility/2006" xmlns:mv="urn:schemas-microsoft-com:mac:vml" xmlns:o="urn:schemas-microsoft-com:office:office" xmlns:r="http://schemas.openxmlformats.org/officeDocument/2006/relationships" xmlns:m="http://schemas.openxmlformats.org/officeDocument/2006/math" xmlns:v="urn:schemas-microsoft-com:vml" xmlns:wp14="http://schemas.microsoft.com/office/word/2010/wordprocessingDrawing" xmlns:wp="http://schemas.openxmlformats.org/drawingml/2006/wordprocessingDrawing" xmlns:w10="urn:schemas-microsoft-com:office:word" xmlns:w="http://schemas.openxmlformats.org/wordprocessingml/2006/main" xmlns:w14="http://schemas.microsoft.com/office/word/2010/wordml" xmlns:w15="http://schemas.microsoft.com/office/word/2012/wordml" xmlns:wpg="http://schemas.microsoft.com/office/word/2010/wordprocessingGroup" xmlns:wpi="http://schemas.microsoft.com/office/word/2010/wordprocessingInk" xmlns:wne="http://schemas.microsoft.com/office/word/2006/wordml" xmlns:wps="http://schemas.microsoft.com/office/word/2010/wordprocessingShape" mc:Ignorable="w14 w15 wp14">
-  <w:abstractNum w:abstractNumId="0">
+<w:numbering xmlns:wpc="http://schemas.microsoft.com/office/word/2010/wordprocessingCanvas" xmlns:cx="http://schemas.microsoft.com/office/drawing/2014/chartex" xmlns:cx1="http://schemas.microsoft.com/office/drawing/2015/9/8/chartex" xmlns:cx2="http://schemas.microsoft.com/office/drawing/2015/10/21/chartex" xmlns:cx3="http://schemas.microsoft.com/office/drawing/2016/5/9/chartex" xmlns:cx4="http://schemas.microsoft.com/office/drawing/2016/5/10/chartex" xmlns:cx5="http://schemas.microsoft.com/office/drawing/2016/5/11/chartex" xmlns:cx6="http://schemas.microsoft.com/office/drawing/2016/5/12/chartex" xmlns:cx7="http://schemas.microsoft.com/office/drawing/2016/5/13/chartex" xmlns:cx8="http://schemas.microsoft.com/office/drawing/2016/5/14/chartex" xmlns:mc="http://schemas.openxmlformats.org/markup-compatibility/2006" xmlns:aink="http://schemas.microsoft.com/office/drawing/2016/ink" xmlns:am3d="http://schemas.microsoft.com/office/drawing/2017/model3d" xmlns:o="urn:schemas-microsoft-com:office:office" xmlns:r="http://schemas.openxmlformats.org/officeDocument/2006/relationships" xmlns:m="http://schemas.openxmlformats.org/officeDocument/2006/math" xmlns:v="urn:schemas-microsoft-com:vml" xmlns:wp14="http://schemas.microsoft.com/office/word/2010/wordprocessingDrawing" xmlns:wp="http://schemas.openxmlformats.org/drawingml/2006/wordprocessingDrawing" xmlns:w10="urn:schemas-microsoft-com:office:word" xmlns:w="http://schemas.openxmlformats.org/wordprocessingml/2006/main" xmlns:w14="http://schemas.microsoft.com/office/word/2010/wordml" xmlns:w15="http://schemas.microsoft.com/office/word/2012/wordml" xmlns:w16cid="http://schemas.microsoft.com/office/word/2016/wordml/cid" xmlns:w16se="http://schemas.microsoft.com/office/word/2015/wordml/symex" xmlns:wpg="http://schemas.microsoft.com/office/word/2010/wordprocessingGroup" xmlns:wpi="http://schemas.microsoft.com/office/word/2010/wordprocessingInk" xmlns:wne="http://schemas.microsoft.com/office/word/2006/wordml" xmlns:wps="http://schemas.microsoft.com/office/word/2010/wordprocessingShape" mc:Ignorable="w14 w15 w16se w16cid wp14">
+  <w:abstractNum w:abstractNumId="0" w15:restartNumberingAfterBreak="0">
     <w:nsid w:val="00000001"/>
     <w:multiLevelType w:val="multilevel"/>
     <w:tmpl w:val="00000001"/>
@@ -32188,7 +32192,7 @@
       </w:pPr>
     </w:lvl>
   </w:abstractNum>
-  <w:abstractNum w:abstractNumId="1">
+  <w:abstractNum w:abstractNumId="1" w15:restartNumberingAfterBreak="0">
     <w:nsid w:val="0798047C"/>
     <w:multiLevelType w:val="multilevel"/>
     <w:tmpl w:val="81006C9A"/>
@@ -32337,7 +32341,7 @@
       </w:rPr>
     </w:lvl>
   </w:abstractNum>
-  <w:abstractNum w:abstractNumId="2">
+  <w:abstractNum w:abstractNumId="2" w15:restartNumberingAfterBreak="0">
     <w:nsid w:val="1BB47030"/>
     <w:multiLevelType w:val="hybridMultilevel"/>
     <w:tmpl w:val="88F0C186"/>
@@ -32477,7 +32481,7 @@
       </w:rPr>
     </w:lvl>
   </w:abstractNum>
-  <w:abstractNum w:abstractNumId="3">
+  <w:abstractNum w:abstractNumId="3" w15:restartNumberingAfterBreak="0">
     <w:nsid w:val="23E124EB"/>
     <w:multiLevelType w:val="hybridMultilevel"/>
     <w:tmpl w:val="F3ACB25A"/>
@@ -32593,7 +32597,7 @@
       </w:pPr>
     </w:lvl>
   </w:abstractNum>
-  <w:abstractNum w:abstractNumId="4">
+  <w:abstractNum w:abstractNumId="4" w15:restartNumberingAfterBreak="0">
     <w:nsid w:val="3BF20217"/>
     <w:multiLevelType w:val="hybridMultilevel"/>
     <w:tmpl w:val="3B78D28C"/>
@@ -32709,7 +32713,7 @@
       </w:pPr>
     </w:lvl>
   </w:abstractNum>
-  <w:abstractNum w:abstractNumId="5">
+  <w:abstractNum w:abstractNumId="5" w15:restartNumberingAfterBreak="0">
     <w:nsid w:val="3ED65C0E"/>
     <w:multiLevelType w:val="hybridMultilevel"/>
     <w:tmpl w:val="906CE4FE"/>
@@ -32822,7 +32826,7 @@
       </w:pPr>
     </w:lvl>
   </w:abstractNum>
-  <w:abstractNum w:abstractNumId="6">
+  <w:abstractNum w:abstractNumId="6" w15:restartNumberingAfterBreak="0">
     <w:nsid w:val="48592F49"/>
     <w:multiLevelType w:val="hybridMultilevel"/>
     <w:tmpl w:val="5174368A"/>
@@ -32934,7 +32938,7 @@
       </w:rPr>
     </w:lvl>
   </w:abstractNum>
-  <w:abstractNum w:abstractNumId="7">
+  <w:abstractNum w:abstractNumId="7" w15:restartNumberingAfterBreak="0">
     <w:nsid w:val="488263F9"/>
     <w:multiLevelType w:val="hybridMultilevel"/>
     <w:tmpl w:val="0AEE90C6"/>
@@ -33074,7 +33078,7 @@
       </w:rPr>
     </w:lvl>
   </w:abstractNum>
-  <w:abstractNum w:abstractNumId="8">
+  <w:abstractNum w:abstractNumId="8" w15:restartNumberingAfterBreak="0">
     <w:nsid w:val="4D9E76DD"/>
     <w:multiLevelType w:val="hybridMultilevel"/>
     <w:tmpl w:val="A31E2442"/>
@@ -33214,7 +33218,7 @@
       </w:rPr>
     </w:lvl>
   </w:abstractNum>
-  <w:abstractNum w:abstractNumId="9">
+  <w:abstractNum w:abstractNumId="9" w15:restartNumberingAfterBreak="0">
     <w:nsid w:val="586B476A"/>
     <w:multiLevelType w:val="hybridMultilevel"/>
     <w:tmpl w:val="F0EAFB82"/>
@@ -33354,7 +33358,7 @@
       </w:rPr>
     </w:lvl>
   </w:abstractNum>
-  <w:abstractNum w:abstractNumId="10">
+  <w:abstractNum w:abstractNumId="10" w15:restartNumberingAfterBreak="0">
     <w:nsid w:val="61791D20"/>
     <w:multiLevelType w:val="hybridMultilevel"/>
     <w:tmpl w:val="CD3C1690"/>
@@ -33443,7 +33447,7 @@
       </w:pPr>
     </w:lvl>
   </w:abstractNum>
-  <w:abstractNum w:abstractNumId="11">
+  <w:abstractNum w:abstractNumId="11" w15:restartNumberingAfterBreak="0">
     <w:nsid w:val="68F67545"/>
     <w:multiLevelType w:val="hybridMultilevel"/>
     <w:tmpl w:val="58DECE3A"/>
@@ -33583,7 +33587,7 @@
       </w:rPr>
     </w:lvl>
   </w:abstractNum>
-  <w:abstractNum w:abstractNumId="12">
+  <w:abstractNum w:abstractNumId="12" w15:restartNumberingAfterBreak="0">
     <w:nsid w:val="6A701A7D"/>
     <w:multiLevelType w:val="hybridMultilevel"/>
     <w:tmpl w:val="C07A7D32"/>
@@ -33673,7 +33677,7 @@
       </w:pPr>
     </w:lvl>
   </w:abstractNum>
-  <w:abstractNum w:abstractNumId="13">
+  <w:abstractNum w:abstractNumId="13" w15:restartNumberingAfterBreak="0">
     <w:nsid w:val="729877CA"/>
     <w:multiLevelType w:val="hybridMultilevel"/>
     <w:tmpl w:val="6D84D520"/>
@@ -33808,7 +33812,7 @@
 </file>
 
 <file path=word/styles.xml><?xml version="1.0" encoding="utf-8"?>
-<w:styles xmlns:mc="http://schemas.openxmlformats.org/markup-compatibility/2006" xmlns:r="http://schemas.openxmlformats.org/officeDocument/2006/relationships" xmlns:w="http://schemas.openxmlformats.org/wordprocessingml/2006/main" xmlns:w14="http://schemas.microsoft.com/office/word/2010/wordml" xmlns:w15="http://schemas.microsoft.com/office/word/2012/wordml" mc:Ignorable="w14 w15">
+<w:styles xmlns:mc="http://schemas.openxmlformats.org/markup-compatibility/2006" xmlns:r="http://schemas.openxmlformats.org/officeDocument/2006/relationships" xmlns:w="http://schemas.openxmlformats.org/wordprocessingml/2006/main" xmlns:w14="http://schemas.microsoft.com/office/word/2010/wordml" xmlns:w15="http://schemas.microsoft.com/office/word/2012/wordml" xmlns:w16cid="http://schemas.microsoft.com/office/word/2016/wordml/cid" xmlns:w16se="http://schemas.microsoft.com/office/word/2015/wordml/symex" mc:Ignorable="w14 w15 w16se w16cid">
   <w:docDefaults>
     <w:rPrDefault>
       <w:rPr>
@@ -33818,7 +33822,7 @@
     </w:rPrDefault>
     <w:pPrDefault/>
   </w:docDefaults>
-  <w:latentStyles w:defLockedState="0" w:defUIPriority="99" w:defSemiHidden="0" w:defUnhideWhenUsed="0" w:defQFormat="0" w:count="382">
+  <w:latentStyles w:defLockedState="0" w:defUIPriority="99" w:defSemiHidden="0" w:defUnhideWhenUsed="0" w:defQFormat="0" w:count="376">
     <w:lsdException w:name="Normal" w:uiPriority="0" w:qFormat="1"/>
     <w:lsdException w:name="heading 1" w:uiPriority="9" w:qFormat="1"/>
     <w:lsdException w:name="heading 2" w:uiPriority="9" w:qFormat="1"/>
@@ -33924,6 +33928,7 @@
     <w:lsdException w:name="HTML Sample" w:semiHidden="1" w:unhideWhenUsed="1"/>
     <w:lsdException w:name="HTML Typewriter" w:semiHidden="1" w:unhideWhenUsed="1"/>
     <w:lsdException w:name="HTML Variable" w:semiHidden="1" w:unhideWhenUsed="1"/>
+    <w:lsdException w:name="Normal Table" w:semiHidden="1" w:unhideWhenUsed="1"/>
     <w:lsdException w:name="annotation subject" w:semiHidden="1" w:unhideWhenUsed="1"/>
     <w:lsdException w:name="No List" w:semiHidden="1" w:unhideWhenUsed="1"/>
     <w:lsdException w:name="Outline List 1" w:semiHidden="1" w:unhideWhenUsed="1"/>
@@ -33969,9 +33974,11 @@
     <w:lsdException w:name="Table Subtle 1" w:semiHidden="1" w:unhideWhenUsed="1"/>
     <w:lsdException w:name="Table Subtle 2" w:semiHidden="1" w:unhideWhenUsed="1"/>
     <w:lsdException w:name="Table Web 1" w:semiHidden="1" w:unhideWhenUsed="1"/>
+    <w:lsdException w:name="Table Web 2" w:semiHidden="1" w:unhideWhenUsed="1"/>
     <w:lsdException w:name="Table Web 3" w:semiHidden="1" w:unhideWhenUsed="1"/>
     <w:lsdException w:name="Balloon Text" w:semiHidden="1" w:unhideWhenUsed="1"/>
     <w:lsdException w:name="Table Grid" w:uiPriority="59"/>
+    <w:lsdException w:name="Table Theme" w:semiHidden="1" w:unhideWhenUsed="1"/>
     <w:lsdException w:name="Placeholder Text" w:semiHidden="1"/>
     <w:lsdException w:name="No Spacing" w:uiPriority="1" w:qFormat="1"/>
     <w:lsdException w:name="Light Shading" w:uiPriority="60"/>
@@ -34567,7 +34574,6 @@
       <w:rFonts w:ascii="Times" w:eastAsia="Times" w:hAnsi="Times"/>
     </w:rPr>
     <w:tblPr>
-      <w:tblInd w:w="0" w:type="dxa"/>
       <w:tblBorders>
         <w:top w:val="single" w:sz="4" w:space="0" w:color="auto"/>
         <w:left w:val="single" w:sz="4" w:space="0" w:color="auto"/>
@@ -34576,12 +34582,6 @@
         <w:insideH w:val="single" w:sz="4" w:space="0" w:color="auto"/>
         <w:insideV w:val="single" w:sz="4" w:space="0" w:color="auto"/>
       </w:tblBorders>
-      <w:tblCellMar>
-        <w:top w:w="0" w:type="dxa"/>
-        <w:left w:w="108" w:type="dxa"/>
-        <w:bottom w:w="0" w:type="dxa"/>
-        <w:right w:w="108" w:type="dxa"/>
-      </w:tblCellMar>
     </w:tblPr>
   </w:style>
   <w:style w:type="character" w:styleId="FollowedHyperlink">

</xml_diff>

<commit_message>
Prep release 3.7 (#680)
Update location of doxygen; prepare for 3.7 release.
</commit_message>
<xml_diff>
--- a/Simbody/doc/SimbodyAdvancedProgrammingGuide.docx
+++ b/Simbody/doc/SimbodyAdvancedProgrammingGuide.docx
@@ -1,6 +1,6 @@
 
 <file path=word/document.xml><?xml version="1.0" encoding="utf-8"?>
-<w:document xmlns:wpc="http://schemas.microsoft.com/office/word/2010/wordprocessingCanvas" xmlns:mo="http://schemas.microsoft.com/office/mac/office/2008/main" xmlns:mc="http://schemas.openxmlformats.org/markup-compatibility/2006" xmlns:mv="urn:schemas-microsoft-com:mac:vml" xmlns:o="urn:schemas-microsoft-com:office:office" xmlns:r="http://schemas.openxmlformats.org/officeDocument/2006/relationships" xmlns:m="http://schemas.openxmlformats.org/officeDocument/2006/math" xmlns:v="urn:schemas-microsoft-com:vml" xmlns:wp14="http://schemas.microsoft.com/office/word/2010/wordprocessingDrawing" xmlns:wp="http://schemas.openxmlformats.org/drawingml/2006/wordprocessingDrawing" xmlns:w10="urn:schemas-microsoft-com:office:word" xmlns:w="http://schemas.openxmlformats.org/wordprocessingml/2006/main" xmlns:w14="http://schemas.microsoft.com/office/word/2010/wordml" xmlns:w15="http://schemas.microsoft.com/office/word/2012/wordml" xmlns:wpg="http://schemas.microsoft.com/office/word/2010/wordprocessingGroup" xmlns:wpi="http://schemas.microsoft.com/office/word/2010/wordprocessingInk" xmlns:wne="http://schemas.microsoft.com/office/word/2006/wordml" xmlns:wps="http://schemas.microsoft.com/office/word/2010/wordprocessingShape" mc:Ignorable="w14 w15 wp14">
+<w:document xmlns:wpc="http://schemas.microsoft.com/office/word/2010/wordprocessingCanvas" xmlns:cx="http://schemas.microsoft.com/office/drawing/2014/chartex" xmlns:cx1="http://schemas.microsoft.com/office/drawing/2015/9/8/chartex" xmlns:cx2="http://schemas.microsoft.com/office/drawing/2015/10/21/chartex" xmlns:cx3="http://schemas.microsoft.com/office/drawing/2016/5/9/chartex" xmlns:cx4="http://schemas.microsoft.com/office/drawing/2016/5/10/chartex" xmlns:cx5="http://schemas.microsoft.com/office/drawing/2016/5/11/chartex" xmlns:cx6="http://schemas.microsoft.com/office/drawing/2016/5/12/chartex" xmlns:cx7="http://schemas.microsoft.com/office/drawing/2016/5/13/chartex" xmlns:cx8="http://schemas.microsoft.com/office/drawing/2016/5/14/chartex" xmlns:mc="http://schemas.openxmlformats.org/markup-compatibility/2006" xmlns:aink="http://schemas.microsoft.com/office/drawing/2016/ink" xmlns:am3d="http://schemas.microsoft.com/office/drawing/2017/model3d" xmlns:o="urn:schemas-microsoft-com:office:office" xmlns:r="http://schemas.openxmlformats.org/officeDocument/2006/relationships" xmlns:m="http://schemas.openxmlformats.org/officeDocument/2006/math" xmlns:v="urn:schemas-microsoft-com:vml" xmlns:wp14="http://schemas.microsoft.com/office/word/2010/wordprocessingDrawing" xmlns:wp="http://schemas.openxmlformats.org/drawingml/2006/wordprocessingDrawing" xmlns:w10="urn:schemas-microsoft-com:office:word" xmlns:w="http://schemas.openxmlformats.org/wordprocessingml/2006/main" xmlns:w14="http://schemas.microsoft.com/office/word/2010/wordml" xmlns:w15="http://schemas.microsoft.com/office/word/2012/wordml" xmlns:w16cid="http://schemas.microsoft.com/office/word/2016/wordml/cid" xmlns:w16se="http://schemas.microsoft.com/office/word/2015/wordml/symex" xmlns:wpg="http://schemas.microsoft.com/office/word/2010/wordprocessingGroup" xmlns:wpi="http://schemas.microsoft.com/office/word/2010/wordprocessingInk" xmlns:wne="http://schemas.microsoft.com/office/word/2006/wordml" xmlns:wps="http://schemas.microsoft.com/office/word/2010/wordprocessingShape" mc:Ignorable="w14 w15 w16se w16cid wp14">
   <w:body>
     <w:tbl>
       <w:tblPr>
@@ -247,6 +247,8 @@
             </w:r>
           </w:p>
         </w:tc>
+        <w:bookmarkStart w:id="0" w:name="_GoBack"/>
+        <w:bookmarkEnd w:id="0"/>
       </w:tr>
       <w:tr>
         <w:trPr>
@@ -339,7 +341,7 @@
               <w:t>3.</w:t>
             </w:r>
             <w:r>
-              <w:t>6</w:t>
+              <w:t>7</w:t>
             </w:r>
           </w:p>
           <w:p>
@@ -351,7 +353,7 @@
               </w:rPr>
             </w:pPr>
             <w:r>
-              <w:t>January</w:t>
+              <w:t>December</w:t>
             </w:r>
             <w:r>
               <w:t>, 20</w:t>
@@ -360,7 +362,7 @@
               <w:t>1</w:t>
             </w:r>
             <w:r>
-              <w:t>8</w:t>
+              <w:t>9</w:t>
             </w:r>
           </w:p>
         </w:tc>
@@ -503,8 +505,6 @@
         </w:rPr>
         <w:t>4</w:t>
       </w:r>
-      <w:bookmarkStart w:id="0" w:name="_GoBack"/>
-      <w:bookmarkEnd w:id="0"/>
       <w:r>
         <w:rPr>
           <w:sz w:val="18"/>
@@ -13860,6 +13860,7 @@
       </w:r>
       <w:r>
         <w:rPr>
+          <w:noProof/>
           <w:position w:val="-10"/>
         </w:rPr>
         <w:object w:dxaOrig="580" w:dyaOrig="320" w14:anchorId="51276C3E">
@@ -13882,10 +13883,10 @@
             <v:path o:extrusionok="f" gradientshapeok="t" o:connecttype="rect"/>
             <o:lock v:ext="edit" aspectratio="t"/>
           </v:shapetype>
-          <v:shape id="_x0000_i1025" type="#_x0000_t75" style="width:28.35pt;height:16.85pt" o:ole="">
+          <v:shape id="_x0000_i1028" type="#_x0000_t75" alt="" style="width:28.35pt;height:16.85pt;mso-width-percent:0;mso-height-percent:0;mso-width-percent:0;mso-height-percent:0" o:ole="">
             <v:imagedata r:id="rId23" o:title=""/>
           </v:shape>
-          <o:OLEObject Type="Embed" ProgID="Equation.DSMT4" ShapeID="_x0000_i1025" DrawAspect="Content" ObjectID="_1576873607" r:id="rId24"/>
+          <o:OLEObject Type="Embed" ProgID="Equation.DSMT4" ShapeID="_x0000_i1028" DrawAspect="Content" ObjectID="_1637158051" r:id="rId24"/>
         </w:object>
       </w:r>
       <w:r>
@@ -14956,13 +14957,14 @@
       </w:r>
       <w:r>
         <w:rPr>
+          <w:noProof/>
           <w:position w:val="-10"/>
         </w:rPr>
         <w:object w:dxaOrig="580" w:dyaOrig="320" w14:anchorId="70706169">
-          <v:shape id="_x0000_i1026" type="#_x0000_t75" style="width:28.35pt;height:16.85pt" o:ole="">
+          <v:shape id="_x0000_i1027" type="#_x0000_t75" alt="" style="width:28.35pt;height:16.85pt;mso-width-percent:0;mso-height-percent:0;mso-width-percent:0;mso-height-percent:0" o:ole="">
             <v:imagedata r:id="rId23" o:title=""/>
           </v:shape>
-          <o:OLEObject Type="Embed" ProgID="Equation.DSMT4" ShapeID="_x0000_i1026" DrawAspect="Content" ObjectID="_1576873608" r:id="rId25"/>
+          <o:OLEObject Type="Embed" ProgID="Equation.DSMT4" ShapeID="_x0000_i1027" DrawAspect="Content" ObjectID="_1637158052" r:id="rId25"/>
         </w:object>
       </w:r>
       <w:r>
@@ -18353,13 +18355,14 @@
       </w:r>
       <w:r>
         <w:rPr>
+          <w:noProof/>
           <w:position w:val="-4"/>
         </w:rPr>
         <w:object w:dxaOrig="260" w:dyaOrig="300" w14:anchorId="2255DFA6">
-          <v:shape id="_x0000_i1027" type="#_x0000_t75" style="width:13.8pt;height:15.3pt" o:ole="">
+          <v:shape id="_x0000_i1026" type="#_x0000_t75" alt="" style="width:13.8pt;height:15.3pt;mso-width-percent:0;mso-height-percent:0;mso-width-percent:0;mso-height-percent:0" o:ole="">
             <v:imagedata r:id="rId26" o:title=""/>
           </v:shape>
-          <o:OLEObject Type="Embed" ProgID="Equation.DSMT4" ShapeID="_x0000_i1027" DrawAspect="Content" ObjectID="_1576873609" r:id="rId27"/>
+          <o:OLEObject Type="Embed" ProgID="Equation.DSMT4" ShapeID="_x0000_i1026" DrawAspect="Content" ObjectID="_1637158053" r:id="rId27"/>
         </w:object>
       </w:r>
       <w:r>
@@ -18367,13 +18370,14 @@
       </w:r>
       <w:r>
         <w:rPr>
+          <w:noProof/>
           <w:position w:val="-4"/>
         </w:rPr>
         <w:object w:dxaOrig="360" w:dyaOrig="300" w14:anchorId="5371A95D">
-          <v:shape id="_x0000_i1028" type="#_x0000_t75" style="width:18.4pt;height:15.3pt" o:ole="">
+          <v:shape id="_x0000_i1025" type="#_x0000_t75" alt="" style="width:18.4pt;height:15.3pt;mso-width-percent:0;mso-height-percent:0;mso-width-percent:0;mso-height-percent:0" o:ole="">
             <v:imagedata r:id="rId28" o:title=""/>
           </v:shape>
-          <o:OLEObject Type="Embed" ProgID="Equation.DSMT4" ShapeID="_x0000_i1028" DrawAspect="Content" ObjectID="_1576873610" r:id="rId29"/>
+          <o:OLEObject Type="Embed" ProgID="Equation.DSMT4" ShapeID="_x0000_i1025" DrawAspect="Content" ObjectID="_1637158054" r:id="rId29"/>
         </w:object>
       </w:r>
       <w:r>
@@ -31710,7 +31714,7 @@
 </file>
 
 <file path=word/endnotes.xml><?xml version="1.0" encoding="utf-8"?>
-<w:endnotes xmlns:wpc="http://schemas.microsoft.com/office/word/2010/wordprocessingCanvas" xmlns:mo="http://schemas.microsoft.com/office/mac/office/2008/main" xmlns:mc="http://schemas.openxmlformats.org/markup-compatibility/2006" xmlns:mv="urn:schemas-microsoft-com:mac:vml" xmlns:o="urn:schemas-microsoft-com:office:office" xmlns:r="http://schemas.openxmlformats.org/officeDocument/2006/relationships" xmlns:m="http://schemas.openxmlformats.org/officeDocument/2006/math" xmlns:v="urn:schemas-microsoft-com:vml" xmlns:wp14="http://schemas.microsoft.com/office/word/2010/wordprocessingDrawing" xmlns:wp="http://schemas.openxmlformats.org/drawingml/2006/wordprocessingDrawing" xmlns:w10="urn:schemas-microsoft-com:office:word" xmlns:w="http://schemas.openxmlformats.org/wordprocessingml/2006/main" xmlns:w14="http://schemas.microsoft.com/office/word/2010/wordml" xmlns:w15="http://schemas.microsoft.com/office/word/2012/wordml" xmlns:wpg="http://schemas.microsoft.com/office/word/2010/wordprocessingGroup" xmlns:wpi="http://schemas.microsoft.com/office/word/2010/wordprocessingInk" xmlns:wne="http://schemas.microsoft.com/office/word/2006/wordml" xmlns:wps="http://schemas.microsoft.com/office/word/2010/wordprocessingShape" mc:Ignorable="w14 w15 wp14">
+<w:endnotes xmlns:wpc="http://schemas.microsoft.com/office/word/2010/wordprocessingCanvas" xmlns:cx="http://schemas.microsoft.com/office/drawing/2014/chartex" xmlns:cx1="http://schemas.microsoft.com/office/drawing/2015/9/8/chartex" xmlns:cx2="http://schemas.microsoft.com/office/drawing/2015/10/21/chartex" xmlns:cx3="http://schemas.microsoft.com/office/drawing/2016/5/9/chartex" xmlns:cx4="http://schemas.microsoft.com/office/drawing/2016/5/10/chartex" xmlns:cx5="http://schemas.microsoft.com/office/drawing/2016/5/11/chartex" xmlns:cx6="http://schemas.microsoft.com/office/drawing/2016/5/12/chartex" xmlns:cx7="http://schemas.microsoft.com/office/drawing/2016/5/13/chartex" xmlns:cx8="http://schemas.microsoft.com/office/drawing/2016/5/14/chartex" xmlns:mc="http://schemas.openxmlformats.org/markup-compatibility/2006" xmlns:aink="http://schemas.microsoft.com/office/drawing/2016/ink" xmlns:am3d="http://schemas.microsoft.com/office/drawing/2017/model3d" xmlns:o="urn:schemas-microsoft-com:office:office" xmlns:r="http://schemas.openxmlformats.org/officeDocument/2006/relationships" xmlns:m="http://schemas.openxmlformats.org/officeDocument/2006/math" xmlns:v="urn:schemas-microsoft-com:vml" xmlns:wp14="http://schemas.microsoft.com/office/word/2010/wordprocessingDrawing" xmlns:wp="http://schemas.openxmlformats.org/drawingml/2006/wordprocessingDrawing" xmlns:w10="urn:schemas-microsoft-com:office:word" xmlns:w="http://schemas.openxmlformats.org/wordprocessingml/2006/main" xmlns:w14="http://schemas.microsoft.com/office/word/2010/wordml" xmlns:w15="http://schemas.microsoft.com/office/word/2012/wordml" xmlns:w16cid="http://schemas.microsoft.com/office/word/2016/wordml/cid" xmlns:w16se="http://schemas.microsoft.com/office/word/2015/wordml/symex" xmlns:wpg="http://schemas.microsoft.com/office/word/2010/wordprocessingGroup" xmlns:wpi="http://schemas.microsoft.com/office/word/2010/wordprocessingInk" xmlns:wne="http://schemas.microsoft.com/office/word/2006/wordml" xmlns:wps="http://schemas.microsoft.com/office/word/2010/wordprocessingShape" mc:Ignorable="w14 w15 w16se w16cid wp14">
   <w:endnote w:type="separator" w:id="-1">
     <w:p>
       <w:r>
@@ -31729,7 +31733,7 @@
 </file>
 
 <file path=word/footer1.xml><?xml version="1.0" encoding="utf-8"?>
-<w:ftr xmlns:wpc="http://schemas.microsoft.com/office/word/2010/wordprocessingCanvas" xmlns:mo="http://schemas.microsoft.com/office/mac/office/2008/main" xmlns:mc="http://schemas.openxmlformats.org/markup-compatibility/2006" xmlns:mv="urn:schemas-microsoft-com:mac:vml" xmlns:o="urn:schemas-microsoft-com:office:office" xmlns:r="http://schemas.openxmlformats.org/officeDocument/2006/relationships" xmlns:m="http://schemas.openxmlformats.org/officeDocument/2006/math" xmlns:v="urn:schemas-microsoft-com:vml" xmlns:wp14="http://schemas.microsoft.com/office/word/2010/wordprocessingDrawing" xmlns:wp="http://schemas.openxmlformats.org/drawingml/2006/wordprocessingDrawing" xmlns:w10="urn:schemas-microsoft-com:office:word" xmlns:w="http://schemas.openxmlformats.org/wordprocessingml/2006/main" xmlns:w14="http://schemas.microsoft.com/office/word/2010/wordml" xmlns:w15="http://schemas.microsoft.com/office/word/2012/wordml" xmlns:wpg="http://schemas.microsoft.com/office/word/2010/wordprocessingGroup" xmlns:wpi="http://schemas.microsoft.com/office/word/2010/wordprocessingInk" xmlns:wne="http://schemas.microsoft.com/office/word/2006/wordml" xmlns:wps="http://schemas.microsoft.com/office/word/2010/wordprocessingShape" mc:Ignorable="w14 w15 wp14">
+<w:ftr xmlns:wpc="http://schemas.microsoft.com/office/word/2010/wordprocessingCanvas" xmlns:cx="http://schemas.microsoft.com/office/drawing/2014/chartex" xmlns:cx1="http://schemas.microsoft.com/office/drawing/2015/9/8/chartex" xmlns:cx2="http://schemas.microsoft.com/office/drawing/2015/10/21/chartex" xmlns:cx3="http://schemas.microsoft.com/office/drawing/2016/5/9/chartex" xmlns:cx4="http://schemas.microsoft.com/office/drawing/2016/5/10/chartex" xmlns:cx5="http://schemas.microsoft.com/office/drawing/2016/5/11/chartex" xmlns:cx6="http://schemas.microsoft.com/office/drawing/2016/5/12/chartex" xmlns:cx7="http://schemas.microsoft.com/office/drawing/2016/5/13/chartex" xmlns:cx8="http://schemas.microsoft.com/office/drawing/2016/5/14/chartex" xmlns:mc="http://schemas.openxmlformats.org/markup-compatibility/2006" xmlns:aink="http://schemas.microsoft.com/office/drawing/2016/ink" xmlns:am3d="http://schemas.microsoft.com/office/drawing/2017/model3d" xmlns:o="urn:schemas-microsoft-com:office:office" xmlns:r="http://schemas.openxmlformats.org/officeDocument/2006/relationships" xmlns:m="http://schemas.openxmlformats.org/officeDocument/2006/math" xmlns:v="urn:schemas-microsoft-com:vml" xmlns:wp14="http://schemas.microsoft.com/office/word/2010/wordprocessingDrawing" xmlns:wp="http://schemas.openxmlformats.org/drawingml/2006/wordprocessingDrawing" xmlns:w10="urn:schemas-microsoft-com:office:word" xmlns:w="http://schemas.openxmlformats.org/wordprocessingml/2006/main" xmlns:w14="http://schemas.microsoft.com/office/word/2010/wordml" xmlns:w15="http://schemas.microsoft.com/office/word/2012/wordml" xmlns:w16cid="http://schemas.microsoft.com/office/word/2016/wordml/cid" xmlns:w16se="http://schemas.microsoft.com/office/word/2015/wordml/symex" xmlns:wpg="http://schemas.microsoft.com/office/word/2010/wordprocessingGroup" xmlns:wpi="http://schemas.microsoft.com/office/word/2010/wordprocessingInk" xmlns:wne="http://schemas.microsoft.com/office/word/2006/wordml" xmlns:wps="http://schemas.microsoft.com/office/word/2010/wordprocessingShape" mc:Ignorable="w14 w15 w16se w16cid wp14">
   <w:p>
     <w:pPr>
       <w:pStyle w:val="Footer"/>
@@ -31740,7 +31744,7 @@
 </file>
 
 <file path=word/footer2.xml><?xml version="1.0" encoding="utf-8"?>
-<w:ftr xmlns:wpc="http://schemas.microsoft.com/office/word/2010/wordprocessingCanvas" xmlns:mo="http://schemas.microsoft.com/office/mac/office/2008/main" xmlns:mc="http://schemas.openxmlformats.org/markup-compatibility/2006" xmlns:mv="urn:schemas-microsoft-com:mac:vml" xmlns:o="urn:schemas-microsoft-com:office:office" xmlns:r="http://schemas.openxmlformats.org/officeDocument/2006/relationships" xmlns:m="http://schemas.openxmlformats.org/officeDocument/2006/math" xmlns:v="urn:schemas-microsoft-com:vml" xmlns:wp14="http://schemas.microsoft.com/office/word/2010/wordprocessingDrawing" xmlns:wp="http://schemas.openxmlformats.org/drawingml/2006/wordprocessingDrawing" xmlns:w10="urn:schemas-microsoft-com:office:word" xmlns:w="http://schemas.openxmlformats.org/wordprocessingml/2006/main" xmlns:w14="http://schemas.microsoft.com/office/word/2010/wordml" xmlns:w15="http://schemas.microsoft.com/office/word/2012/wordml" xmlns:wpg="http://schemas.microsoft.com/office/word/2010/wordprocessingGroup" xmlns:wpi="http://schemas.microsoft.com/office/word/2010/wordprocessingInk" xmlns:wne="http://schemas.microsoft.com/office/word/2006/wordml" xmlns:wps="http://schemas.microsoft.com/office/word/2010/wordprocessingShape" mc:Ignorable="w14 w15 wp14">
+<w:ftr xmlns:wpc="http://schemas.microsoft.com/office/word/2010/wordprocessingCanvas" xmlns:cx="http://schemas.microsoft.com/office/drawing/2014/chartex" xmlns:cx1="http://schemas.microsoft.com/office/drawing/2015/9/8/chartex" xmlns:cx2="http://schemas.microsoft.com/office/drawing/2015/10/21/chartex" xmlns:cx3="http://schemas.microsoft.com/office/drawing/2016/5/9/chartex" xmlns:cx4="http://schemas.microsoft.com/office/drawing/2016/5/10/chartex" xmlns:cx5="http://schemas.microsoft.com/office/drawing/2016/5/11/chartex" xmlns:cx6="http://schemas.microsoft.com/office/drawing/2016/5/12/chartex" xmlns:cx7="http://schemas.microsoft.com/office/drawing/2016/5/13/chartex" xmlns:cx8="http://schemas.microsoft.com/office/drawing/2016/5/14/chartex" xmlns:mc="http://schemas.openxmlformats.org/markup-compatibility/2006" xmlns:aink="http://schemas.microsoft.com/office/drawing/2016/ink" xmlns:am3d="http://schemas.microsoft.com/office/drawing/2017/model3d" xmlns:o="urn:schemas-microsoft-com:office:office" xmlns:r="http://schemas.openxmlformats.org/officeDocument/2006/relationships" xmlns:m="http://schemas.openxmlformats.org/officeDocument/2006/math" xmlns:v="urn:schemas-microsoft-com:vml" xmlns:wp14="http://schemas.microsoft.com/office/word/2010/wordprocessingDrawing" xmlns:wp="http://schemas.openxmlformats.org/drawingml/2006/wordprocessingDrawing" xmlns:w10="urn:schemas-microsoft-com:office:word" xmlns:w="http://schemas.openxmlformats.org/wordprocessingml/2006/main" xmlns:w14="http://schemas.microsoft.com/office/word/2010/wordml" xmlns:w15="http://schemas.microsoft.com/office/word/2012/wordml" xmlns:w16cid="http://schemas.microsoft.com/office/word/2016/wordml/cid" xmlns:w16se="http://schemas.microsoft.com/office/word/2015/wordml/symex" xmlns:wpg="http://schemas.microsoft.com/office/word/2010/wordprocessingGroup" xmlns:wpi="http://schemas.microsoft.com/office/word/2010/wordprocessingInk" xmlns:wne="http://schemas.microsoft.com/office/word/2006/wordml" xmlns:wps="http://schemas.microsoft.com/office/word/2010/wordprocessingShape" mc:Ignorable="w14 w15 w16se w16cid wp14">
   <w:p>
     <w:pPr>
       <w:pStyle w:val="Footer"/>
@@ -31782,7 +31786,7 @@
 </file>
 
 <file path=word/footnotes.xml><?xml version="1.0" encoding="utf-8"?>
-<w:footnotes xmlns:wpc="http://schemas.microsoft.com/office/word/2010/wordprocessingCanvas" xmlns:mo="http://schemas.microsoft.com/office/mac/office/2008/main" xmlns:mc="http://schemas.openxmlformats.org/markup-compatibility/2006" xmlns:mv="urn:schemas-microsoft-com:mac:vml" xmlns:o="urn:schemas-microsoft-com:office:office" xmlns:r="http://schemas.openxmlformats.org/officeDocument/2006/relationships" xmlns:m="http://schemas.openxmlformats.org/officeDocument/2006/math" xmlns:v="urn:schemas-microsoft-com:vml" xmlns:wp14="http://schemas.microsoft.com/office/word/2010/wordprocessingDrawing" xmlns:wp="http://schemas.openxmlformats.org/drawingml/2006/wordprocessingDrawing" xmlns:w10="urn:schemas-microsoft-com:office:word" xmlns:w="http://schemas.openxmlformats.org/wordprocessingml/2006/main" xmlns:w14="http://schemas.microsoft.com/office/word/2010/wordml" xmlns:w15="http://schemas.microsoft.com/office/word/2012/wordml" xmlns:wpg="http://schemas.microsoft.com/office/word/2010/wordprocessingGroup" xmlns:wpi="http://schemas.microsoft.com/office/word/2010/wordprocessingInk" xmlns:wne="http://schemas.microsoft.com/office/word/2006/wordml" xmlns:wps="http://schemas.microsoft.com/office/word/2010/wordprocessingShape" mc:Ignorable="w14 w15 wp14">
+<w:footnotes xmlns:wpc="http://schemas.microsoft.com/office/word/2010/wordprocessingCanvas" xmlns:cx="http://schemas.microsoft.com/office/drawing/2014/chartex" xmlns:cx1="http://schemas.microsoft.com/office/drawing/2015/9/8/chartex" xmlns:cx2="http://schemas.microsoft.com/office/drawing/2015/10/21/chartex" xmlns:cx3="http://schemas.microsoft.com/office/drawing/2016/5/9/chartex" xmlns:cx4="http://schemas.microsoft.com/office/drawing/2016/5/10/chartex" xmlns:cx5="http://schemas.microsoft.com/office/drawing/2016/5/11/chartex" xmlns:cx6="http://schemas.microsoft.com/office/drawing/2016/5/12/chartex" xmlns:cx7="http://schemas.microsoft.com/office/drawing/2016/5/13/chartex" xmlns:cx8="http://schemas.microsoft.com/office/drawing/2016/5/14/chartex" xmlns:mc="http://schemas.openxmlformats.org/markup-compatibility/2006" xmlns:aink="http://schemas.microsoft.com/office/drawing/2016/ink" xmlns:am3d="http://schemas.microsoft.com/office/drawing/2017/model3d" xmlns:o="urn:schemas-microsoft-com:office:office" xmlns:r="http://schemas.openxmlformats.org/officeDocument/2006/relationships" xmlns:m="http://schemas.openxmlformats.org/officeDocument/2006/math" xmlns:v="urn:schemas-microsoft-com:vml" xmlns:wp14="http://schemas.microsoft.com/office/word/2010/wordprocessingDrawing" xmlns:wp="http://schemas.openxmlformats.org/drawingml/2006/wordprocessingDrawing" xmlns:w10="urn:schemas-microsoft-com:office:word" xmlns:w="http://schemas.openxmlformats.org/wordprocessingml/2006/main" xmlns:w14="http://schemas.microsoft.com/office/word/2010/wordml" xmlns:w15="http://schemas.microsoft.com/office/word/2012/wordml" xmlns:w16cid="http://schemas.microsoft.com/office/word/2016/wordml/cid" xmlns:w16se="http://schemas.microsoft.com/office/word/2015/wordml/symex" xmlns:wpg="http://schemas.microsoft.com/office/word/2010/wordprocessingGroup" xmlns:wpi="http://schemas.microsoft.com/office/word/2010/wordprocessingInk" xmlns:wne="http://schemas.microsoft.com/office/word/2006/wordml" xmlns:wps="http://schemas.microsoft.com/office/word/2010/wordprocessingShape" mc:Ignorable="w14 w15 w16se w16cid wp14">
   <w:footnote w:type="separator" w:id="-1">
     <w:p>
       <w:r>
@@ -31801,7 +31805,7 @@
 </file>
 
 <file path=word/header1.xml><?xml version="1.0" encoding="utf-8"?>
-<w:hdr xmlns:wpc="http://schemas.microsoft.com/office/word/2010/wordprocessingCanvas" xmlns:mo="http://schemas.microsoft.com/office/mac/office/2008/main" xmlns:mc="http://schemas.openxmlformats.org/markup-compatibility/2006" xmlns:mv="urn:schemas-microsoft-com:mac:vml" xmlns:o="urn:schemas-microsoft-com:office:office" xmlns:r="http://schemas.openxmlformats.org/officeDocument/2006/relationships" xmlns:m="http://schemas.openxmlformats.org/officeDocument/2006/math" xmlns:v="urn:schemas-microsoft-com:vml" xmlns:wp14="http://schemas.microsoft.com/office/word/2010/wordprocessingDrawing" xmlns:wp="http://schemas.openxmlformats.org/drawingml/2006/wordprocessingDrawing" xmlns:w10="urn:schemas-microsoft-com:office:word" xmlns:w="http://schemas.openxmlformats.org/wordprocessingml/2006/main" xmlns:w14="http://schemas.microsoft.com/office/word/2010/wordml" xmlns:w15="http://schemas.microsoft.com/office/word/2012/wordml" xmlns:wpg="http://schemas.microsoft.com/office/word/2010/wordprocessingGroup" xmlns:wpi="http://schemas.microsoft.com/office/word/2010/wordprocessingInk" xmlns:wne="http://schemas.microsoft.com/office/word/2006/wordml" xmlns:wps="http://schemas.microsoft.com/office/word/2010/wordprocessingShape" mc:Ignorable="w14 w15 wp14">
+<w:hdr xmlns:wpc="http://schemas.microsoft.com/office/word/2010/wordprocessingCanvas" xmlns:cx="http://schemas.microsoft.com/office/drawing/2014/chartex" xmlns:cx1="http://schemas.microsoft.com/office/drawing/2015/9/8/chartex" xmlns:cx2="http://schemas.microsoft.com/office/drawing/2015/10/21/chartex" xmlns:cx3="http://schemas.microsoft.com/office/drawing/2016/5/9/chartex" xmlns:cx4="http://schemas.microsoft.com/office/drawing/2016/5/10/chartex" xmlns:cx5="http://schemas.microsoft.com/office/drawing/2016/5/11/chartex" xmlns:cx6="http://schemas.microsoft.com/office/drawing/2016/5/12/chartex" xmlns:cx7="http://schemas.microsoft.com/office/drawing/2016/5/13/chartex" xmlns:cx8="http://schemas.microsoft.com/office/drawing/2016/5/14/chartex" xmlns:mc="http://schemas.openxmlformats.org/markup-compatibility/2006" xmlns:aink="http://schemas.microsoft.com/office/drawing/2016/ink" xmlns:am3d="http://schemas.microsoft.com/office/drawing/2017/model3d" xmlns:o="urn:schemas-microsoft-com:office:office" xmlns:r="http://schemas.openxmlformats.org/officeDocument/2006/relationships" xmlns:m="http://schemas.openxmlformats.org/officeDocument/2006/math" xmlns:v="urn:schemas-microsoft-com:vml" xmlns:wp14="http://schemas.microsoft.com/office/word/2010/wordprocessingDrawing" xmlns:wp="http://schemas.openxmlformats.org/drawingml/2006/wordprocessingDrawing" xmlns:w10="urn:schemas-microsoft-com:office:word" xmlns:w="http://schemas.openxmlformats.org/wordprocessingml/2006/main" xmlns:w14="http://schemas.microsoft.com/office/word/2010/wordml" xmlns:w15="http://schemas.microsoft.com/office/word/2012/wordml" xmlns:w16cid="http://schemas.microsoft.com/office/word/2016/wordml/cid" xmlns:w16se="http://schemas.microsoft.com/office/word/2015/wordml/symex" xmlns:wpg="http://schemas.microsoft.com/office/word/2010/wordprocessingGroup" xmlns:wpi="http://schemas.microsoft.com/office/word/2010/wordprocessingInk" xmlns:wne="http://schemas.microsoft.com/office/word/2006/wordml" xmlns:wps="http://schemas.microsoft.com/office/word/2010/wordprocessingShape" mc:Ignorable="w14 w15 w16se w16cid wp14">
   <w:p>
     <w:pPr>
       <w:pStyle w:val="Header"/>
@@ -31812,7 +31816,7 @@
 </file>
 
 <file path=word/header2.xml><?xml version="1.0" encoding="utf-8"?>
-<w:hdr xmlns:wpc="http://schemas.microsoft.com/office/word/2010/wordprocessingCanvas" xmlns:mo="http://schemas.microsoft.com/office/mac/office/2008/main" xmlns:mc="http://schemas.openxmlformats.org/markup-compatibility/2006" xmlns:mv="urn:schemas-microsoft-com:mac:vml" xmlns:o="urn:schemas-microsoft-com:office:office" xmlns:r="http://schemas.openxmlformats.org/officeDocument/2006/relationships" xmlns:m="http://schemas.openxmlformats.org/officeDocument/2006/math" xmlns:v="urn:schemas-microsoft-com:vml" xmlns:wp14="http://schemas.microsoft.com/office/word/2010/wordprocessingDrawing" xmlns:wp="http://schemas.openxmlformats.org/drawingml/2006/wordprocessingDrawing" xmlns:w10="urn:schemas-microsoft-com:office:word" xmlns:w="http://schemas.openxmlformats.org/wordprocessingml/2006/main" xmlns:w14="http://schemas.microsoft.com/office/word/2010/wordml" xmlns:w15="http://schemas.microsoft.com/office/word/2012/wordml" xmlns:wpg="http://schemas.microsoft.com/office/word/2010/wordprocessingGroup" xmlns:wpi="http://schemas.microsoft.com/office/word/2010/wordprocessingInk" xmlns:wne="http://schemas.microsoft.com/office/word/2006/wordml" xmlns:wps="http://schemas.microsoft.com/office/word/2010/wordprocessingShape" mc:Ignorable="w14 w15 wp14">
+<w:hdr xmlns:wpc="http://schemas.microsoft.com/office/word/2010/wordprocessingCanvas" xmlns:cx="http://schemas.microsoft.com/office/drawing/2014/chartex" xmlns:cx1="http://schemas.microsoft.com/office/drawing/2015/9/8/chartex" xmlns:cx2="http://schemas.microsoft.com/office/drawing/2015/10/21/chartex" xmlns:cx3="http://schemas.microsoft.com/office/drawing/2016/5/9/chartex" xmlns:cx4="http://schemas.microsoft.com/office/drawing/2016/5/10/chartex" xmlns:cx5="http://schemas.microsoft.com/office/drawing/2016/5/11/chartex" xmlns:cx6="http://schemas.microsoft.com/office/drawing/2016/5/12/chartex" xmlns:cx7="http://schemas.microsoft.com/office/drawing/2016/5/13/chartex" xmlns:cx8="http://schemas.microsoft.com/office/drawing/2016/5/14/chartex" xmlns:mc="http://schemas.openxmlformats.org/markup-compatibility/2006" xmlns:aink="http://schemas.microsoft.com/office/drawing/2016/ink" xmlns:am3d="http://schemas.microsoft.com/office/drawing/2017/model3d" xmlns:o="urn:schemas-microsoft-com:office:office" xmlns:r="http://schemas.openxmlformats.org/officeDocument/2006/relationships" xmlns:m="http://schemas.openxmlformats.org/officeDocument/2006/math" xmlns:v="urn:schemas-microsoft-com:vml" xmlns:wp14="http://schemas.microsoft.com/office/word/2010/wordprocessingDrawing" xmlns:wp="http://schemas.openxmlformats.org/drawingml/2006/wordprocessingDrawing" xmlns:w10="urn:schemas-microsoft-com:office:word" xmlns:w="http://schemas.openxmlformats.org/wordprocessingml/2006/main" xmlns:w14="http://schemas.microsoft.com/office/word/2010/wordml" xmlns:w15="http://schemas.microsoft.com/office/word/2012/wordml" xmlns:w16cid="http://schemas.microsoft.com/office/word/2016/wordml/cid" xmlns:w16se="http://schemas.microsoft.com/office/word/2015/wordml/symex" xmlns:wpg="http://schemas.microsoft.com/office/word/2010/wordprocessingGroup" xmlns:wpi="http://schemas.microsoft.com/office/word/2010/wordprocessingInk" xmlns:wne="http://schemas.microsoft.com/office/word/2006/wordml" xmlns:wps="http://schemas.microsoft.com/office/word/2010/wordprocessingShape" mc:Ignorable="w14 w15 w16se w16cid wp14">
   <w:p>
     <w:pPr>
       <w:pStyle w:val="Header"/>
@@ -31863,7 +31867,7 @@
 </file>
 
 <file path=word/header3.xml><?xml version="1.0" encoding="utf-8"?>
-<w:hdr xmlns:wpc="http://schemas.microsoft.com/office/word/2010/wordprocessingCanvas" xmlns:mo="http://schemas.microsoft.com/office/mac/office/2008/main" xmlns:mc="http://schemas.openxmlformats.org/markup-compatibility/2006" xmlns:mv="urn:schemas-microsoft-com:mac:vml" xmlns:o="urn:schemas-microsoft-com:office:office" xmlns:r="http://schemas.openxmlformats.org/officeDocument/2006/relationships" xmlns:m="http://schemas.openxmlformats.org/officeDocument/2006/math" xmlns:v="urn:schemas-microsoft-com:vml" xmlns:wp14="http://schemas.microsoft.com/office/word/2010/wordprocessingDrawing" xmlns:wp="http://schemas.openxmlformats.org/drawingml/2006/wordprocessingDrawing" xmlns:w10="urn:schemas-microsoft-com:office:word" xmlns:w="http://schemas.openxmlformats.org/wordprocessingml/2006/main" xmlns:w14="http://schemas.microsoft.com/office/word/2010/wordml" xmlns:w15="http://schemas.microsoft.com/office/word/2012/wordml" xmlns:wpg="http://schemas.microsoft.com/office/word/2010/wordprocessingGroup" xmlns:wpi="http://schemas.microsoft.com/office/word/2010/wordprocessingInk" xmlns:wne="http://schemas.microsoft.com/office/word/2006/wordml" xmlns:wps="http://schemas.microsoft.com/office/word/2010/wordprocessingShape" mc:Ignorable="w14 w15 wp14">
+<w:hdr xmlns:wpc="http://schemas.microsoft.com/office/word/2010/wordprocessingCanvas" xmlns:cx="http://schemas.microsoft.com/office/drawing/2014/chartex" xmlns:cx1="http://schemas.microsoft.com/office/drawing/2015/9/8/chartex" xmlns:cx2="http://schemas.microsoft.com/office/drawing/2015/10/21/chartex" xmlns:cx3="http://schemas.microsoft.com/office/drawing/2016/5/9/chartex" xmlns:cx4="http://schemas.microsoft.com/office/drawing/2016/5/10/chartex" xmlns:cx5="http://schemas.microsoft.com/office/drawing/2016/5/11/chartex" xmlns:cx6="http://schemas.microsoft.com/office/drawing/2016/5/12/chartex" xmlns:cx7="http://schemas.microsoft.com/office/drawing/2016/5/13/chartex" xmlns:cx8="http://schemas.microsoft.com/office/drawing/2016/5/14/chartex" xmlns:mc="http://schemas.openxmlformats.org/markup-compatibility/2006" xmlns:aink="http://schemas.microsoft.com/office/drawing/2016/ink" xmlns:am3d="http://schemas.microsoft.com/office/drawing/2017/model3d" xmlns:o="urn:schemas-microsoft-com:office:office" xmlns:r="http://schemas.openxmlformats.org/officeDocument/2006/relationships" xmlns:m="http://schemas.openxmlformats.org/officeDocument/2006/math" xmlns:v="urn:schemas-microsoft-com:vml" xmlns:wp14="http://schemas.microsoft.com/office/word/2010/wordprocessingDrawing" xmlns:wp="http://schemas.openxmlformats.org/drawingml/2006/wordprocessingDrawing" xmlns:w10="urn:schemas-microsoft-com:office:word" xmlns:w="http://schemas.openxmlformats.org/wordprocessingml/2006/main" xmlns:w14="http://schemas.microsoft.com/office/word/2010/wordml" xmlns:w15="http://schemas.microsoft.com/office/word/2012/wordml" xmlns:w16cid="http://schemas.microsoft.com/office/word/2016/wordml/cid" xmlns:w16se="http://schemas.microsoft.com/office/word/2015/wordml/symex" xmlns:wpg="http://schemas.microsoft.com/office/word/2010/wordprocessingGroup" xmlns:wpi="http://schemas.microsoft.com/office/word/2010/wordprocessingInk" xmlns:wne="http://schemas.microsoft.com/office/word/2006/wordml" xmlns:wps="http://schemas.microsoft.com/office/word/2010/wordprocessingShape" mc:Ignorable="w14 w15 w16se w16cid wp14">
   <w:p>
     <w:pPr>
       <w:pStyle w:val="Header"/>
@@ -31954,7 +31958,7 @@
 </file>
 
 <file path=word/header4.xml><?xml version="1.0" encoding="utf-8"?>
-<w:hdr xmlns:wpc="http://schemas.microsoft.com/office/word/2010/wordprocessingCanvas" xmlns:mo="http://schemas.microsoft.com/office/mac/office/2008/main" xmlns:mc="http://schemas.openxmlformats.org/markup-compatibility/2006" xmlns:mv="urn:schemas-microsoft-com:mac:vml" xmlns:o="urn:schemas-microsoft-com:office:office" xmlns:r="http://schemas.openxmlformats.org/officeDocument/2006/relationships" xmlns:m="http://schemas.openxmlformats.org/officeDocument/2006/math" xmlns:v="urn:schemas-microsoft-com:vml" xmlns:wp14="http://schemas.microsoft.com/office/word/2010/wordprocessingDrawing" xmlns:wp="http://schemas.openxmlformats.org/drawingml/2006/wordprocessingDrawing" xmlns:w10="urn:schemas-microsoft-com:office:word" xmlns:w="http://schemas.openxmlformats.org/wordprocessingml/2006/main" xmlns:w14="http://schemas.microsoft.com/office/word/2010/wordml" xmlns:w15="http://schemas.microsoft.com/office/word/2012/wordml" xmlns:wpg="http://schemas.microsoft.com/office/word/2010/wordprocessingGroup" xmlns:wpi="http://schemas.microsoft.com/office/word/2010/wordprocessingInk" xmlns:wne="http://schemas.microsoft.com/office/word/2006/wordml" xmlns:wps="http://schemas.microsoft.com/office/word/2010/wordprocessingShape" mc:Ignorable="w14 w15 wp14">
+<w:hdr xmlns:wpc="http://schemas.microsoft.com/office/word/2010/wordprocessingCanvas" xmlns:cx="http://schemas.microsoft.com/office/drawing/2014/chartex" xmlns:cx1="http://schemas.microsoft.com/office/drawing/2015/9/8/chartex" xmlns:cx2="http://schemas.microsoft.com/office/drawing/2015/10/21/chartex" xmlns:cx3="http://schemas.microsoft.com/office/drawing/2016/5/9/chartex" xmlns:cx4="http://schemas.microsoft.com/office/drawing/2016/5/10/chartex" xmlns:cx5="http://schemas.microsoft.com/office/drawing/2016/5/11/chartex" xmlns:cx6="http://schemas.microsoft.com/office/drawing/2016/5/12/chartex" xmlns:cx7="http://schemas.microsoft.com/office/drawing/2016/5/13/chartex" xmlns:cx8="http://schemas.microsoft.com/office/drawing/2016/5/14/chartex" xmlns:mc="http://schemas.openxmlformats.org/markup-compatibility/2006" xmlns:aink="http://schemas.microsoft.com/office/drawing/2016/ink" xmlns:am3d="http://schemas.microsoft.com/office/drawing/2017/model3d" xmlns:o="urn:schemas-microsoft-com:office:office" xmlns:r="http://schemas.openxmlformats.org/officeDocument/2006/relationships" xmlns:m="http://schemas.openxmlformats.org/officeDocument/2006/math" xmlns:v="urn:schemas-microsoft-com:vml" xmlns:wp14="http://schemas.microsoft.com/office/word/2010/wordprocessingDrawing" xmlns:wp="http://schemas.openxmlformats.org/drawingml/2006/wordprocessingDrawing" xmlns:w10="urn:schemas-microsoft-com:office:word" xmlns:w="http://schemas.openxmlformats.org/wordprocessingml/2006/main" xmlns:w14="http://schemas.microsoft.com/office/word/2010/wordml" xmlns:w15="http://schemas.microsoft.com/office/word/2012/wordml" xmlns:w16cid="http://schemas.microsoft.com/office/word/2016/wordml/cid" xmlns:w16se="http://schemas.microsoft.com/office/word/2015/wordml/symex" xmlns:wpg="http://schemas.microsoft.com/office/word/2010/wordprocessingGroup" xmlns:wpi="http://schemas.microsoft.com/office/word/2010/wordprocessingInk" xmlns:wne="http://schemas.microsoft.com/office/word/2006/wordml" xmlns:wps="http://schemas.microsoft.com/office/word/2010/wordprocessingShape" mc:Ignorable="w14 w15 w16se w16cid wp14">
   <w:p>
     <w:pPr>
       <w:pStyle w:val="Header"/>
@@ -32050,7 +32054,7 @@
         <w:i/>
         <w:noProof/>
       </w:rPr>
-      <w:t>A First Subsystem</w:t>
+      <w:t>Realization Revisited</w:t>
     </w:r>
     <w:r>
       <w:rPr>
@@ -32063,7 +32067,7 @@
 </file>
 
 <file path=word/header5.xml><?xml version="1.0" encoding="utf-8"?>
-<w:hdr xmlns:wpc="http://schemas.microsoft.com/office/word/2010/wordprocessingCanvas" xmlns:mo="http://schemas.microsoft.com/office/mac/office/2008/main" xmlns:mc="http://schemas.openxmlformats.org/markup-compatibility/2006" xmlns:mv="urn:schemas-microsoft-com:mac:vml" xmlns:o="urn:schemas-microsoft-com:office:office" xmlns:r="http://schemas.openxmlformats.org/officeDocument/2006/relationships" xmlns:m="http://schemas.openxmlformats.org/officeDocument/2006/math" xmlns:v="urn:schemas-microsoft-com:vml" xmlns:wp14="http://schemas.microsoft.com/office/word/2010/wordprocessingDrawing" xmlns:wp="http://schemas.openxmlformats.org/drawingml/2006/wordprocessingDrawing" xmlns:w10="urn:schemas-microsoft-com:office:word" xmlns:w="http://schemas.openxmlformats.org/wordprocessingml/2006/main" xmlns:w14="http://schemas.microsoft.com/office/word/2010/wordml" xmlns:w15="http://schemas.microsoft.com/office/word/2012/wordml" xmlns:wpg="http://schemas.microsoft.com/office/word/2010/wordprocessingGroup" xmlns:wpi="http://schemas.microsoft.com/office/word/2010/wordprocessingInk" xmlns:wne="http://schemas.microsoft.com/office/word/2006/wordml" xmlns:wps="http://schemas.microsoft.com/office/word/2010/wordprocessingShape" mc:Ignorable="w14 w15 wp14">
+<w:hdr xmlns:wpc="http://schemas.microsoft.com/office/word/2010/wordprocessingCanvas" xmlns:cx="http://schemas.microsoft.com/office/drawing/2014/chartex" xmlns:cx1="http://schemas.microsoft.com/office/drawing/2015/9/8/chartex" xmlns:cx2="http://schemas.microsoft.com/office/drawing/2015/10/21/chartex" xmlns:cx3="http://schemas.microsoft.com/office/drawing/2016/5/9/chartex" xmlns:cx4="http://schemas.microsoft.com/office/drawing/2016/5/10/chartex" xmlns:cx5="http://schemas.microsoft.com/office/drawing/2016/5/11/chartex" xmlns:cx6="http://schemas.microsoft.com/office/drawing/2016/5/12/chartex" xmlns:cx7="http://schemas.microsoft.com/office/drawing/2016/5/13/chartex" xmlns:cx8="http://schemas.microsoft.com/office/drawing/2016/5/14/chartex" xmlns:mc="http://schemas.openxmlformats.org/markup-compatibility/2006" xmlns:aink="http://schemas.microsoft.com/office/drawing/2016/ink" xmlns:am3d="http://schemas.microsoft.com/office/drawing/2017/model3d" xmlns:o="urn:schemas-microsoft-com:office:office" xmlns:r="http://schemas.openxmlformats.org/officeDocument/2006/relationships" xmlns:m="http://schemas.openxmlformats.org/officeDocument/2006/math" xmlns:v="urn:schemas-microsoft-com:vml" xmlns:wp14="http://schemas.microsoft.com/office/word/2010/wordprocessingDrawing" xmlns:wp="http://schemas.openxmlformats.org/drawingml/2006/wordprocessingDrawing" xmlns:w10="urn:schemas-microsoft-com:office:word" xmlns:w="http://schemas.openxmlformats.org/wordprocessingml/2006/main" xmlns:w14="http://schemas.microsoft.com/office/word/2010/wordml" xmlns:w15="http://schemas.microsoft.com/office/word/2012/wordml" xmlns:w16cid="http://schemas.microsoft.com/office/word/2016/wordml/cid" xmlns:w16se="http://schemas.microsoft.com/office/word/2015/wordml/symex" xmlns:wpg="http://schemas.microsoft.com/office/word/2010/wordprocessingGroup" xmlns:wpi="http://schemas.microsoft.com/office/word/2010/wordprocessingInk" xmlns:wne="http://schemas.microsoft.com/office/word/2006/wordml" xmlns:wps="http://schemas.microsoft.com/office/word/2010/wordprocessingShape" mc:Ignorable="w14 w15 w16se w16cid wp14">
   <w:p>
     <w:pPr>
       <w:pStyle w:val="Header"/>
@@ -32073,8 +32077,8 @@
 </file>
 
 <file path=word/numbering.xml><?xml version="1.0" encoding="utf-8"?>
-<w:numbering xmlns:wpc="http://schemas.microsoft.com/office/word/2010/wordprocessingCanvas" xmlns:mo="http://schemas.microsoft.com/office/mac/office/2008/main" xmlns:mc="http://schemas.openxmlformats.org/markup-compatibility/2006" xmlns:mv="urn:schemas-microsoft-com:mac:vml" xmlns:o="urn:schemas-microsoft-com:office:office" xmlns:r="http://schemas.openxmlformats.org/officeDocument/2006/relationships" xmlns:m="http://schemas.openxmlformats.org/officeDocument/2006/math" xmlns:v="urn:schemas-microsoft-com:vml" xmlns:wp14="http://schemas.microsoft.com/office/word/2010/wordprocessingDrawing" xmlns:wp="http://schemas.openxmlformats.org/drawingml/2006/wordprocessingDrawing" xmlns:w10="urn:schemas-microsoft-com:office:word" xmlns:w="http://schemas.openxmlformats.org/wordprocessingml/2006/main" xmlns:w14="http://schemas.microsoft.com/office/word/2010/wordml" xmlns:w15="http://schemas.microsoft.com/office/word/2012/wordml" xmlns:wpg="http://schemas.microsoft.com/office/word/2010/wordprocessingGroup" xmlns:wpi="http://schemas.microsoft.com/office/word/2010/wordprocessingInk" xmlns:wne="http://schemas.microsoft.com/office/word/2006/wordml" xmlns:wps="http://schemas.microsoft.com/office/word/2010/wordprocessingShape" mc:Ignorable="w14 w15 wp14">
-  <w:abstractNum w:abstractNumId="0">
+<w:numbering xmlns:wpc="http://schemas.microsoft.com/office/word/2010/wordprocessingCanvas" xmlns:cx="http://schemas.microsoft.com/office/drawing/2014/chartex" xmlns:cx1="http://schemas.microsoft.com/office/drawing/2015/9/8/chartex" xmlns:cx2="http://schemas.microsoft.com/office/drawing/2015/10/21/chartex" xmlns:cx3="http://schemas.microsoft.com/office/drawing/2016/5/9/chartex" xmlns:cx4="http://schemas.microsoft.com/office/drawing/2016/5/10/chartex" xmlns:cx5="http://schemas.microsoft.com/office/drawing/2016/5/11/chartex" xmlns:cx6="http://schemas.microsoft.com/office/drawing/2016/5/12/chartex" xmlns:cx7="http://schemas.microsoft.com/office/drawing/2016/5/13/chartex" xmlns:cx8="http://schemas.microsoft.com/office/drawing/2016/5/14/chartex" xmlns:mc="http://schemas.openxmlformats.org/markup-compatibility/2006" xmlns:aink="http://schemas.microsoft.com/office/drawing/2016/ink" xmlns:am3d="http://schemas.microsoft.com/office/drawing/2017/model3d" xmlns:o="urn:schemas-microsoft-com:office:office" xmlns:r="http://schemas.openxmlformats.org/officeDocument/2006/relationships" xmlns:m="http://schemas.openxmlformats.org/officeDocument/2006/math" xmlns:v="urn:schemas-microsoft-com:vml" xmlns:wp14="http://schemas.microsoft.com/office/word/2010/wordprocessingDrawing" xmlns:wp="http://schemas.openxmlformats.org/drawingml/2006/wordprocessingDrawing" xmlns:w10="urn:schemas-microsoft-com:office:word" xmlns:w="http://schemas.openxmlformats.org/wordprocessingml/2006/main" xmlns:w14="http://schemas.microsoft.com/office/word/2010/wordml" xmlns:w15="http://schemas.microsoft.com/office/word/2012/wordml" xmlns:w16cid="http://schemas.microsoft.com/office/word/2016/wordml/cid" xmlns:w16se="http://schemas.microsoft.com/office/word/2015/wordml/symex" xmlns:wpg="http://schemas.microsoft.com/office/word/2010/wordprocessingGroup" xmlns:wpi="http://schemas.microsoft.com/office/word/2010/wordprocessingInk" xmlns:wne="http://schemas.microsoft.com/office/word/2006/wordml" xmlns:wps="http://schemas.microsoft.com/office/word/2010/wordprocessingShape" mc:Ignorable="w14 w15 w16se w16cid wp14">
+  <w:abstractNum w:abstractNumId="0" w15:restartNumberingAfterBreak="0">
     <w:nsid w:val="00000001"/>
     <w:multiLevelType w:val="multilevel"/>
     <w:tmpl w:val="00000001"/>
@@ -32188,7 +32192,7 @@
       </w:pPr>
     </w:lvl>
   </w:abstractNum>
-  <w:abstractNum w:abstractNumId="1">
+  <w:abstractNum w:abstractNumId="1" w15:restartNumberingAfterBreak="0">
     <w:nsid w:val="0798047C"/>
     <w:multiLevelType w:val="multilevel"/>
     <w:tmpl w:val="81006C9A"/>
@@ -32337,7 +32341,7 @@
       </w:rPr>
     </w:lvl>
   </w:abstractNum>
-  <w:abstractNum w:abstractNumId="2">
+  <w:abstractNum w:abstractNumId="2" w15:restartNumberingAfterBreak="0">
     <w:nsid w:val="1BB47030"/>
     <w:multiLevelType w:val="hybridMultilevel"/>
     <w:tmpl w:val="88F0C186"/>
@@ -32477,7 +32481,7 @@
       </w:rPr>
     </w:lvl>
   </w:abstractNum>
-  <w:abstractNum w:abstractNumId="3">
+  <w:abstractNum w:abstractNumId="3" w15:restartNumberingAfterBreak="0">
     <w:nsid w:val="23E124EB"/>
     <w:multiLevelType w:val="hybridMultilevel"/>
     <w:tmpl w:val="F3ACB25A"/>
@@ -32593,7 +32597,7 @@
       </w:pPr>
     </w:lvl>
   </w:abstractNum>
-  <w:abstractNum w:abstractNumId="4">
+  <w:abstractNum w:abstractNumId="4" w15:restartNumberingAfterBreak="0">
     <w:nsid w:val="3BF20217"/>
     <w:multiLevelType w:val="hybridMultilevel"/>
     <w:tmpl w:val="3B78D28C"/>
@@ -32709,7 +32713,7 @@
       </w:pPr>
     </w:lvl>
   </w:abstractNum>
-  <w:abstractNum w:abstractNumId="5">
+  <w:abstractNum w:abstractNumId="5" w15:restartNumberingAfterBreak="0">
     <w:nsid w:val="3ED65C0E"/>
     <w:multiLevelType w:val="hybridMultilevel"/>
     <w:tmpl w:val="906CE4FE"/>
@@ -32822,7 +32826,7 @@
       </w:pPr>
     </w:lvl>
   </w:abstractNum>
-  <w:abstractNum w:abstractNumId="6">
+  <w:abstractNum w:abstractNumId="6" w15:restartNumberingAfterBreak="0">
     <w:nsid w:val="48592F49"/>
     <w:multiLevelType w:val="hybridMultilevel"/>
     <w:tmpl w:val="5174368A"/>
@@ -32934,7 +32938,7 @@
       </w:rPr>
     </w:lvl>
   </w:abstractNum>
-  <w:abstractNum w:abstractNumId="7">
+  <w:abstractNum w:abstractNumId="7" w15:restartNumberingAfterBreak="0">
     <w:nsid w:val="488263F9"/>
     <w:multiLevelType w:val="hybridMultilevel"/>
     <w:tmpl w:val="0AEE90C6"/>
@@ -33074,7 +33078,7 @@
       </w:rPr>
     </w:lvl>
   </w:abstractNum>
-  <w:abstractNum w:abstractNumId="8">
+  <w:abstractNum w:abstractNumId="8" w15:restartNumberingAfterBreak="0">
     <w:nsid w:val="4D9E76DD"/>
     <w:multiLevelType w:val="hybridMultilevel"/>
     <w:tmpl w:val="A31E2442"/>
@@ -33214,7 +33218,7 @@
       </w:rPr>
     </w:lvl>
   </w:abstractNum>
-  <w:abstractNum w:abstractNumId="9">
+  <w:abstractNum w:abstractNumId="9" w15:restartNumberingAfterBreak="0">
     <w:nsid w:val="586B476A"/>
     <w:multiLevelType w:val="hybridMultilevel"/>
     <w:tmpl w:val="F0EAFB82"/>
@@ -33354,7 +33358,7 @@
       </w:rPr>
     </w:lvl>
   </w:abstractNum>
-  <w:abstractNum w:abstractNumId="10">
+  <w:abstractNum w:abstractNumId="10" w15:restartNumberingAfterBreak="0">
     <w:nsid w:val="61791D20"/>
     <w:multiLevelType w:val="hybridMultilevel"/>
     <w:tmpl w:val="CD3C1690"/>
@@ -33443,7 +33447,7 @@
       </w:pPr>
     </w:lvl>
   </w:abstractNum>
-  <w:abstractNum w:abstractNumId="11">
+  <w:abstractNum w:abstractNumId="11" w15:restartNumberingAfterBreak="0">
     <w:nsid w:val="68F67545"/>
     <w:multiLevelType w:val="hybridMultilevel"/>
     <w:tmpl w:val="58DECE3A"/>
@@ -33583,7 +33587,7 @@
       </w:rPr>
     </w:lvl>
   </w:abstractNum>
-  <w:abstractNum w:abstractNumId="12">
+  <w:abstractNum w:abstractNumId="12" w15:restartNumberingAfterBreak="0">
     <w:nsid w:val="6A701A7D"/>
     <w:multiLevelType w:val="hybridMultilevel"/>
     <w:tmpl w:val="C07A7D32"/>
@@ -33673,7 +33677,7 @@
       </w:pPr>
     </w:lvl>
   </w:abstractNum>
-  <w:abstractNum w:abstractNumId="13">
+  <w:abstractNum w:abstractNumId="13" w15:restartNumberingAfterBreak="0">
     <w:nsid w:val="729877CA"/>
     <w:multiLevelType w:val="hybridMultilevel"/>
     <w:tmpl w:val="6D84D520"/>
@@ -33808,7 +33812,7 @@
 </file>
 
 <file path=word/styles.xml><?xml version="1.0" encoding="utf-8"?>
-<w:styles xmlns:mc="http://schemas.openxmlformats.org/markup-compatibility/2006" xmlns:r="http://schemas.openxmlformats.org/officeDocument/2006/relationships" xmlns:w="http://schemas.openxmlformats.org/wordprocessingml/2006/main" xmlns:w14="http://schemas.microsoft.com/office/word/2010/wordml" xmlns:w15="http://schemas.microsoft.com/office/word/2012/wordml" mc:Ignorable="w14 w15">
+<w:styles xmlns:mc="http://schemas.openxmlformats.org/markup-compatibility/2006" xmlns:r="http://schemas.openxmlformats.org/officeDocument/2006/relationships" xmlns:w="http://schemas.openxmlformats.org/wordprocessingml/2006/main" xmlns:w14="http://schemas.microsoft.com/office/word/2010/wordml" xmlns:w15="http://schemas.microsoft.com/office/word/2012/wordml" xmlns:w16cid="http://schemas.microsoft.com/office/word/2016/wordml/cid" xmlns:w16se="http://schemas.microsoft.com/office/word/2015/wordml/symex" mc:Ignorable="w14 w15 w16se w16cid">
   <w:docDefaults>
     <w:rPrDefault>
       <w:rPr>
@@ -33818,7 +33822,7 @@
     </w:rPrDefault>
     <w:pPrDefault/>
   </w:docDefaults>
-  <w:latentStyles w:defLockedState="0" w:defUIPriority="99" w:defSemiHidden="0" w:defUnhideWhenUsed="0" w:defQFormat="0" w:count="382">
+  <w:latentStyles w:defLockedState="0" w:defUIPriority="99" w:defSemiHidden="0" w:defUnhideWhenUsed="0" w:defQFormat="0" w:count="376">
     <w:lsdException w:name="Normal" w:uiPriority="0" w:qFormat="1"/>
     <w:lsdException w:name="heading 1" w:uiPriority="9" w:qFormat="1"/>
     <w:lsdException w:name="heading 2" w:uiPriority="9" w:qFormat="1"/>
@@ -33924,6 +33928,7 @@
     <w:lsdException w:name="HTML Sample" w:semiHidden="1" w:unhideWhenUsed="1"/>
     <w:lsdException w:name="HTML Typewriter" w:semiHidden="1" w:unhideWhenUsed="1"/>
     <w:lsdException w:name="HTML Variable" w:semiHidden="1" w:unhideWhenUsed="1"/>
+    <w:lsdException w:name="Normal Table" w:semiHidden="1" w:unhideWhenUsed="1"/>
     <w:lsdException w:name="annotation subject" w:semiHidden="1" w:unhideWhenUsed="1"/>
     <w:lsdException w:name="No List" w:semiHidden="1" w:unhideWhenUsed="1"/>
     <w:lsdException w:name="Outline List 1" w:semiHidden="1" w:unhideWhenUsed="1"/>
@@ -33969,9 +33974,11 @@
     <w:lsdException w:name="Table Subtle 1" w:semiHidden="1" w:unhideWhenUsed="1"/>
     <w:lsdException w:name="Table Subtle 2" w:semiHidden="1" w:unhideWhenUsed="1"/>
     <w:lsdException w:name="Table Web 1" w:semiHidden="1" w:unhideWhenUsed="1"/>
+    <w:lsdException w:name="Table Web 2" w:semiHidden="1" w:unhideWhenUsed="1"/>
     <w:lsdException w:name="Table Web 3" w:semiHidden="1" w:unhideWhenUsed="1"/>
     <w:lsdException w:name="Balloon Text" w:semiHidden="1" w:unhideWhenUsed="1"/>
     <w:lsdException w:name="Table Grid" w:uiPriority="59"/>
+    <w:lsdException w:name="Table Theme" w:semiHidden="1" w:unhideWhenUsed="1"/>
     <w:lsdException w:name="Placeholder Text" w:semiHidden="1"/>
     <w:lsdException w:name="No Spacing" w:uiPriority="1" w:qFormat="1"/>
     <w:lsdException w:name="Light Shading" w:uiPriority="60"/>
@@ -34567,7 +34574,6 @@
       <w:rFonts w:ascii="Times" w:eastAsia="Times" w:hAnsi="Times"/>
     </w:rPr>
     <w:tblPr>
-      <w:tblInd w:w="0" w:type="dxa"/>
       <w:tblBorders>
         <w:top w:val="single" w:sz="4" w:space="0" w:color="auto"/>
         <w:left w:val="single" w:sz="4" w:space="0" w:color="auto"/>
@@ -34576,12 +34582,6 @@
         <w:insideH w:val="single" w:sz="4" w:space="0" w:color="auto"/>
         <w:insideV w:val="single" w:sz="4" w:space="0" w:color="auto"/>
       </w:tblBorders>
-      <w:tblCellMar>
-        <w:top w:w="0" w:type="dxa"/>
-        <w:left w:w="108" w:type="dxa"/>
-        <w:bottom w:w="0" w:type="dxa"/>
-        <w:right w:w="108" w:type="dxa"/>
-      </w:tblCellMar>
     </w:tblPr>
   </w:style>
   <w:style w:type="character" w:styleId="FollowedHyperlink">

</xml_diff>